<commit_message>
problema arreglado, 2 hoja estaba en blanco
</commit_message>
<xml_diff>
--- a/03. Modelo de Analisis/Analisis.docx
+++ b/03. Modelo de Analisis/Analisis.docx
@@ -15,6 +15,7 @@
           <w:docPartUnique/>
         </w:docPartObj>
       </w:sdtPr>
+      <w:sdtEndPr/>
       <w:sdtContent>
         <w:p>
           <w:pPr>
@@ -27,7 +28,7 @@
         </w:p>
         <w:p>
           <w:pPr>
-            <w:pStyle w:val="NoSpacing"/>
+            <w:pStyle w:val="Sinespaciado"/>
             <w:rPr>
               <w:b/>
               <w:sz w:val="24"/>
@@ -36,7 +37,7 @@
         </w:p>
         <w:p>
           <w:pPr>
-            <w:pStyle w:val="NoSpacing"/>
+            <w:pStyle w:val="Sinespaciado"/>
             <w:rPr>
               <w:b/>
               <w:sz w:val="24"/>
@@ -45,7 +46,7 @@
         </w:p>
         <w:p>
           <w:pPr>
-            <w:pStyle w:val="NoSpacing"/>
+            <w:pStyle w:val="Sinespaciado"/>
             <w:rPr>
               <w:b/>
               <w:sz w:val="24"/>
@@ -54,7 +55,7 @@
         </w:p>
         <w:p>
           <w:pPr>
-            <w:pStyle w:val="NoSpacing"/>
+            <w:pStyle w:val="Sinespaciado"/>
             <w:rPr>
               <w:b/>
               <w:sz w:val="24"/>
@@ -63,7 +64,7 @@
         </w:p>
         <w:p>
           <w:pPr>
-            <w:pStyle w:val="NoSpacing"/>
+            <w:pStyle w:val="Sinespaciado"/>
             <w:rPr>
               <w:b/>
               <w:sz w:val="24"/>
@@ -72,7 +73,7 @@
         </w:p>
         <w:p>
           <w:pPr>
-            <w:pStyle w:val="NoSpacing"/>
+            <w:pStyle w:val="Sinespaciado"/>
             <w:rPr>
               <w:b/>
               <w:sz w:val="24"/>
@@ -81,7 +82,7 @@
         </w:p>
         <w:p>
           <w:pPr>
-            <w:pStyle w:val="NoSpacing"/>
+            <w:pStyle w:val="Sinespaciado"/>
             <w:rPr>
               <w:b/>
               <w:sz w:val="24"/>
@@ -107,7 +108,7 @@
               </w:tcPr>
               <w:p>
                 <w:pPr>
-                  <w:pStyle w:val="NoSpacing"/>
+                  <w:pStyle w:val="Sinespaciado"/>
                   <w:rPr>
                     <w:b/>
                     <w:bCs/>
@@ -141,6 +142,7 @@
                     <w:dataBinding w:prefixMappings="xmlns:ns0='http://schemas.openxmlformats.org/package/2006/metadata/core-properties' xmlns:ns1='http://purl.org/dc/elements/1.1/'" w:xpath="/ns0:coreProperties[1]/ns1:title[1]" w:storeItemID="{6C3C8BC8-F283-45AE-878A-BAB7291924A1}"/>
                     <w:text/>
                   </w:sdtPr>
+                  <w:sdtEndPr/>
                   <w:sdtContent>
                     <w:r>
                       <w:rPr>
@@ -190,7 +192,7 @@
               </w:tcPr>
               <w:p>
                 <w:pPr>
-                  <w:pStyle w:val="NoSpacing"/>
+                  <w:pStyle w:val="Sinespaciado"/>
                   <w:rPr>
                     <w:color w:val="7F7F7F" w:themeColor="background1" w:themeShade="7F"/>
                   </w:rPr>
@@ -201,7 +203,7 @@
         </w:tbl>
         <w:p>
           <w:pPr>
-            <w:pStyle w:val="NoSpacing"/>
+            <w:pStyle w:val="Sinespaciado"/>
             <w:rPr>
               <w:b/>
               <w:sz w:val="24"/>
@@ -210,7 +212,7 @@
         </w:p>
         <w:p>
           <w:pPr>
-            <w:pStyle w:val="NoSpacing"/>
+            <w:pStyle w:val="Sinespaciado"/>
             <w:rPr>
               <w:b/>
               <w:sz w:val="24"/>
@@ -219,7 +221,7 @@
         </w:p>
         <w:p>
           <w:pPr>
-            <w:pStyle w:val="NoSpacing"/>
+            <w:pStyle w:val="Sinespaciado"/>
             <w:rPr>
               <w:b/>
               <w:sz w:val="24"/>
@@ -228,7 +230,7 @@
         </w:p>
         <w:p>
           <w:pPr>
-            <w:pStyle w:val="NoSpacing"/>
+            <w:pStyle w:val="Sinespaciado"/>
             <w:rPr>
               <w:b/>
               <w:sz w:val="24"/>
@@ -237,7 +239,18 @@
         </w:p>
         <w:p>
           <w:pPr>
-            <w:pStyle w:val="NoSpacing"/>
+            <w:pStyle w:val="Sinespaciado"/>
+            <w:rPr>
+              <w:b/>
+              <w:sz w:val="24"/>
+            </w:rPr>
+          </w:pPr>
+          <w:bookmarkStart w:id="0" w:name="_GoBack"/>
+          <w:bookmarkEnd w:id="0"/>
+        </w:p>
+        <w:p>
+          <w:pPr>
+            <w:pStyle w:val="Sinespaciado"/>
             <w:rPr>
               <w:b/>
               <w:sz w:val="24"/>
@@ -246,7 +259,7 @@
         </w:p>
         <w:p>
           <w:pPr>
-            <w:pStyle w:val="NoSpacing"/>
+            <w:pStyle w:val="Sinespaciado"/>
             <w:rPr>
               <w:b/>
               <w:sz w:val="24"/>
@@ -255,16 +268,7 @@
         </w:p>
         <w:p>
           <w:pPr>
-            <w:pStyle w:val="NoSpacing"/>
-            <w:rPr>
-              <w:b/>
-              <w:sz w:val="24"/>
-            </w:rPr>
-          </w:pPr>
-        </w:p>
-        <w:p>
-          <w:pPr>
-            <w:pStyle w:val="NoSpacing"/>
+            <w:pStyle w:val="Sinespaciado"/>
             <w:spacing w:after="120"/>
             <w:rPr>
               <w:b/>
@@ -274,14 +278,12 @@
         </w:p>
         <w:p>
           <w:pPr>
-            <w:pStyle w:val="NoSpacing"/>
+            <w:pStyle w:val="Sinespaciado"/>
             <w:spacing w:after="120"/>
             <w:rPr>
               <w:sz w:val="24"/>
             </w:rPr>
           </w:pPr>
-          <w:bookmarkStart w:id="0" w:name="_GoBack"/>
-          <w:bookmarkEnd w:id="0"/>
           <w:r>
             <w:rPr>
               <w:b/>
@@ -312,7 +314,7 @@
         </w:p>
         <w:p>
           <w:pPr>
-            <w:pStyle w:val="NoSpacing"/>
+            <w:pStyle w:val="Sinespaciado"/>
             <w:spacing w:after="120"/>
             <w:rPr>
               <w:sz w:val="24"/>
@@ -374,7 +376,7 @@
         </w:p>
         <w:p>
           <w:pPr>
-            <w:pStyle w:val="NoSpacing"/>
+            <w:pStyle w:val="Sinespaciado"/>
             <w:spacing w:after="120"/>
             <w:rPr>
               <w:sz w:val="24"/>
@@ -396,7 +398,7 @@
         </w:p>
         <w:p>
           <w:pPr>
-            <w:pStyle w:val="NoSpacing"/>
+            <w:pStyle w:val="Sinespaciado"/>
             <w:spacing w:after="120"/>
             <w:rPr>
               <w:sz w:val="24"/>
@@ -405,7 +407,7 @@
         </w:p>
         <w:tbl>
           <w:tblPr>
-            <w:tblStyle w:val="TableGrid"/>
+            <w:tblStyle w:val="Tablaconcuadrcula"/>
             <w:tblW w:w="0" w:type="auto"/>
             <w:tblBorders>
               <w:top w:val="none" w:sz="0" w:space="0" w:color="auto"/>
@@ -540,7 +542,7 @@
     </w:sdt>
     <w:tbl>
       <w:tblPr>
-        <w:tblStyle w:val="TableGrid"/>
+        <w:tblStyle w:val="Tablaconcuadrcula"/>
         <w:tblpPr w:leftFromText="141" w:rightFromText="141" w:vertAnchor="page" w:horzAnchor="page" w:tblpX="6058" w:tblpY="13126"/>
         <w:tblOverlap w:val="never"/>
         <w:tblW w:w="4505" w:type="dxa"/>
@@ -701,13 +703,6 @@
         </w:tc>
       </w:tr>
     </w:tbl>
-    <w:p/>
-    <w:p>
-      <w:r>
-        <w:br w:type="page"/>
-      </w:r>
-    </w:p>
-    <w:p/>
     <w:sdt>
       <w:sdtPr>
         <w:rPr>
@@ -728,7 +723,7 @@
       <w:sdtContent>
         <w:p>
           <w:pPr>
-            <w:pStyle w:val="TOCHeading"/>
+            <w:pStyle w:val="TtulodeTDC"/>
           </w:pPr>
           <w:r>
             <w:t>Índice</w:t>
@@ -736,7 +731,7 @@
         </w:p>
         <w:p>
           <w:pPr>
-            <w:pStyle w:val="TOC1"/>
+            <w:pStyle w:val="TDC1"/>
             <w:tabs>
               <w:tab w:val="right" w:leader="dot" w:pos="8828"/>
             </w:tabs>
@@ -758,7 +753,7 @@
           <w:hyperlink w:anchor="_Toc310357741" w:history="1">
             <w:r>
               <w:rPr>
-                <w:rStyle w:val="Hyperlink"/>
+                <w:rStyle w:val="Hipervnculo"/>
                 <w:noProof/>
               </w:rPr>
               <w:t>Introducción</w:t>
@@ -815,7 +810,7 @@
         </w:p>
         <w:p>
           <w:pPr>
-            <w:pStyle w:val="TOC1"/>
+            <w:pStyle w:val="TDC1"/>
             <w:tabs>
               <w:tab w:val="right" w:leader="dot" w:pos="8828"/>
             </w:tabs>
@@ -828,7 +823,7 @@
           <w:hyperlink w:anchor="_Toc310357742" w:history="1">
             <w:r>
               <w:rPr>
-                <w:rStyle w:val="Hyperlink"/>
+                <w:rStyle w:val="Hipervnculo"/>
                 <w:noProof/>
               </w:rPr>
               <w:t>Diagramas de Comunicación</w:t>
@@ -885,7 +880,7 @@
         </w:p>
         <w:p>
           <w:pPr>
-            <w:pStyle w:val="TOC1"/>
+            <w:pStyle w:val="TDC1"/>
             <w:tabs>
               <w:tab w:val="right" w:leader="dot" w:pos="8828"/>
             </w:tabs>
@@ -898,7 +893,7 @@
           <w:hyperlink w:anchor="_Toc310357743" w:history="1">
             <w:r>
               <w:rPr>
-                <w:rStyle w:val="Hyperlink"/>
+                <w:rStyle w:val="Hipervnculo"/>
                 <w:noProof/>
               </w:rPr>
               <w:t>Descripción de Paquetes</w:t>
@@ -955,7 +950,7 @@
         </w:p>
         <w:p>
           <w:pPr>
-            <w:pStyle w:val="TOC1"/>
+            <w:pStyle w:val="TDC1"/>
             <w:tabs>
               <w:tab w:val="right" w:leader="dot" w:pos="8828"/>
             </w:tabs>
@@ -968,7 +963,7 @@
           <w:hyperlink w:anchor="_Toc310357744" w:history="1">
             <w:r>
               <w:rPr>
-                <w:rStyle w:val="Hyperlink"/>
+                <w:rStyle w:val="Hipervnculo"/>
                 <w:noProof/>
               </w:rPr>
               <w:t>Diagramas de Colaboración</w:t>
@@ -1025,7 +1020,7 @@
         </w:p>
         <w:p>
           <w:pPr>
-            <w:pStyle w:val="TOC2"/>
+            <w:pStyle w:val="TDC2"/>
             <w:tabs>
               <w:tab w:val="right" w:leader="dot" w:pos="8828"/>
             </w:tabs>
@@ -1038,7 +1033,7 @@
           <w:hyperlink w:anchor="_Toc310357745" w:history="1">
             <w:r>
               <w:rPr>
-                <w:rStyle w:val="Hyperlink"/>
+                <w:rStyle w:val="Hipervnculo"/>
                 <w:noProof/>
               </w:rPr>
               <w:t>001. Consultar Seguimiento de Mercadería</w:t>
@@ -1095,7 +1090,7 @@
         </w:p>
         <w:p>
           <w:pPr>
-            <w:pStyle w:val="TOC2"/>
+            <w:pStyle w:val="TDC2"/>
             <w:tabs>
               <w:tab w:val="right" w:leader="dot" w:pos="8828"/>
             </w:tabs>
@@ -1108,7 +1103,7 @@
           <w:hyperlink w:anchor="_Toc310357746" w:history="1">
             <w:r>
               <w:rPr>
-                <w:rStyle w:val="Hyperlink"/>
+                <w:rStyle w:val="Hipervnculo"/>
                 <w:noProof/>
               </w:rPr>
               <w:t>002. Registrar Pago a Proveedor</w:t>
@@ -1165,7 +1160,7 @@
         </w:p>
         <w:p>
           <w:pPr>
-            <w:pStyle w:val="TOC2"/>
+            <w:pStyle w:val="TDC2"/>
             <w:tabs>
               <w:tab w:val="right" w:leader="dot" w:pos="8828"/>
             </w:tabs>
@@ -1178,7 +1173,7 @@
           <w:hyperlink w:anchor="_Toc310357747" w:history="1">
             <w:r>
               <w:rPr>
-                <w:rStyle w:val="Hyperlink"/>
+                <w:rStyle w:val="Hipervnculo"/>
                 <w:noProof/>
               </w:rPr>
               <w:t>003. Consultar Orden de Compra</w:t>
@@ -1235,7 +1230,7 @@
         </w:p>
         <w:p>
           <w:pPr>
-            <w:pStyle w:val="TOC2"/>
+            <w:pStyle w:val="TDC2"/>
             <w:tabs>
               <w:tab w:val="right" w:leader="dot" w:pos="8828"/>
             </w:tabs>
@@ -1248,7 +1243,7 @@
           <w:hyperlink w:anchor="_Toc310357748" w:history="1">
             <w:r>
               <w:rPr>
-                <w:rStyle w:val="Hyperlink"/>
+                <w:rStyle w:val="Hipervnculo"/>
                 <w:noProof/>
               </w:rPr>
               <w:t>004. Generar Orden de Compra</w:t>
@@ -1305,7 +1300,7 @@
         </w:p>
         <w:p>
           <w:pPr>
-            <w:pStyle w:val="TOC2"/>
+            <w:pStyle w:val="TDC2"/>
             <w:tabs>
               <w:tab w:val="right" w:leader="dot" w:pos="8828"/>
             </w:tabs>
@@ -1318,7 +1313,7 @@
           <w:hyperlink w:anchor="_Toc310357749" w:history="1">
             <w:r>
               <w:rPr>
-                <w:rStyle w:val="Hyperlink"/>
+                <w:rStyle w:val="Hipervnculo"/>
                 <w:noProof/>
               </w:rPr>
               <w:t>005. Anular Orden de Compra</w:t>
@@ -1375,7 +1370,7 @@
         </w:p>
         <w:p>
           <w:pPr>
-            <w:pStyle w:val="TOC2"/>
+            <w:pStyle w:val="TDC2"/>
             <w:tabs>
               <w:tab w:val="right" w:leader="dot" w:pos="8828"/>
             </w:tabs>
@@ -1388,7 +1383,7 @@
           <w:hyperlink w:anchor="_Toc310357750" w:history="1">
             <w:r>
               <w:rPr>
-                <w:rStyle w:val="Hyperlink"/>
+                <w:rStyle w:val="Hipervnculo"/>
                 <w:noProof/>
               </w:rPr>
               <w:t>006. Consultar Cta. Cte. Proveedor</w:t>
@@ -1445,7 +1440,7 @@
         </w:p>
         <w:p>
           <w:pPr>
-            <w:pStyle w:val="TOC2"/>
+            <w:pStyle w:val="TDC2"/>
             <w:tabs>
               <w:tab w:val="right" w:leader="dot" w:pos="8828"/>
             </w:tabs>
@@ -1458,7 +1453,7 @@
           <w:hyperlink w:anchor="_Toc310357751" w:history="1">
             <w:r>
               <w:rPr>
-                <w:rStyle w:val="Hyperlink"/>
+                <w:rStyle w:val="Hipervnculo"/>
                 <w:noProof/>
               </w:rPr>
               <w:t>007.Generar Informe Pedidos Por Proveedor</w:t>
@@ -1515,7 +1510,7 @@
         </w:p>
         <w:p>
           <w:pPr>
-            <w:pStyle w:val="TOC2"/>
+            <w:pStyle w:val="TDC2"/>
             <w:tabs>
               <w:tab w:val="right" w:leader="dot" w:pos="8828"/>
             </w:tabs>
@@ -1528,7 +1523,7 @@
           <w:hyperlink w:anchor="_Toc310357752" w:history="1">
             <w:r>
               <w:rPr>
-                <w:rStyle w:val="Hyperlink"/>
+                <w:rStyle w:val="Hipervnculo"/>
                 <w:noProof/>
               </w:rPr>
               <w:t>008. Generar Informe Estados Cuenta Proveedor</w:t>
@@ -1585,7 +1580,7 @@
         </w:p>
         <w:p>
           <w:pPr>
-            <w:pStyle w:val="TOC2"/>
+            <w:pStyle w:val="TDC2"/>
             <w:tabs>
               <w:tab w:val="right" w:leader="dot" w:pos="8828"/>
             </w:tabs>
@@ -1598,7 +1593,7 @@
           <w:hyperlink w:anchor="_Toc310357753" w:history="1">
             <w:r>
               <w:rPr>
-                <w:rStyle w:val="Hyperlink"/>
+                <w:rStyle w:val="Hipervnculo"/>
                 <w:noProof/>
               </w:rPr>
               <w:t>012. Registrar Proveedor</w:t>
@@ -1655,7 +1650,7 @@
         </w:p>
         <w:p>
           <w:pPr>
-            <w:pStyle w:val="TOC2"/>
+            <w:pStyle w:val="TDC2"/>
             <w:tabs>
               <w:tab w:val="right" w:leader="dot" w:pos="8828"/>
             </w:tabs>
@@ -1668,7 +1663,7 @@
           <w:hyperlink w:anchor="_Toc310357754" w:history="1">
             <w:r>
               <w:rPr>
-                <w:rStyle w:val="Hyperlink"/>
+                <w:rStyle w:val="Hipervnculo"/>
                 <w:noProof/>
               </w:rPr>
               <w:t>013. Modificar Proveedor</w:t>
@@ -1725,7 +1720,7 @@
         </w:p>
         <w:p>
           <w:pPr>
-            <w:pStyle w:val="TOC2"/>
+            <w:pStyle w:val="TDC2"/>
             <w:tabs>
               <w:tab w:val="right" w:leader="dot" w:pos="8828"/>
             </w:tabs>
@@ -1738,7 +1733,7 @@
           <w:hyperlink w:anchor="_Toc310357755" w:history="1">
             <w:r>
               <w:rPr>
-                <w:rStyle w:val="Hyperlink"/>
+                <w:rStyle w:val="Hipervnculo"/>
                 <w:noProof/>
               </w:rPr>
               <w:t>014. Consultar Proveedor</w:t>
@@ -1795,7 +1790,7 @@
         </w:p>
         <w:p>
           <w:pPr>
-            <w:pStyle w:val="TOC2"/>
+            <w:pStyle w:val="TDC2"/>
             <w:tabs>
               <w:tab w:val="right" w:leader="dot" w:pos="8828"/>
             </w:tabs>
@@ -1808,7 +1803,7 @@
           <w:hyperlink w:anchor="_Toc310357756" w:history="1">
             <w:r>
               <w:rPr>
-                <w:rStyle w:val="Hyperlink"/>
+                <w:rStyle w:val="Hipervnculo"/>
                 <w:noProof/>
               </w:rPr>
               <w:t>015. Registrar Empresa Transporte</w:t>
@@ -1865,7 +1860,7 @@
         </w:p>
         <w:p>
           <w:pPr>
-            <w:pStyle w:val="TOC2"/>
+            <w:pStyle w:val="TDC2"/>
             <w:tabs>
               <w:tab w:val="right" w:leader="dot" w:pos="8828"/>
             </w:tabs>
@@ -1878,7 +1873,7 @@
           <w:hyperlink w:anchor="_Toc310357757" w:history="1">
             <w:r>
               <w:rPr>
-                <w:rStyle w:val="Hyperlink"/>
+                <w:rStyle w:val="Hipervnculo"/>
                 <w:noProof/>
               </w:rPr>
               <w:t>016. Modificar Empresa Transporte</w:t>
@@ -1935,7 +1930,7 @@
         </w:p>
         <w:p>
           <w:pPr>
-            <w:pStyle w:val="TOC2"/>
+            <w:pStyle w:val="TDC2"/>
             <w:tabs>
               <w:tab w:val="right" w:leader="dot" w:pos="8828"/>
             </w:tabs>
@@ -1948,7 +1943,7 @@
           <w:hyperlink w:anchor="_Toc310357758" w:history="1">
             <w:r>
               <w:rPr>
-                <w:rStyle w:val="Hyperlink"/>
+                <w:rStyle w:val="Hipervnculo"/>
                 <w:noProof/>
               </w:rPr>
               <w:t>017. Consultar Empresa Transporte</w:t>
@@ -2005,7 +2000,7 @@
         </w:p>
         <w:p>
           <w:pPr>
-            <w:pStyle w:val="TOC2"/>
+            <w:pStyle w:val="TDC2"/>
             <w:tabs>
               <w:tab w:val="right" w:leader="dot" w:pos="8828"/>
             </w:tabs>
@@ -2018,7 +2013,7 @@
           <w:hyperlink w:anchor="_Toc310357759" w:history="1">
             <w:r>
               <w:rPr>
-                <w:rStyle w:val="Hyperlink"/>
+                <w:rStyle w:val="Hipervnculo"/>
                 <w:noProof/>
               </w:rPr>
               <w:t>018. Registrar  Catálogo Proveedor</w:t>
@@ -2075,7 +2070,7 @@
         </w:p>
         <w:p>
           <w:pPr>
-            <w:pStyle w:val="TOC2"/>
+            <w:pStyle w:val="TDC2"/>
             <w:tabs>
               <w:tab w:val="right" w:leader="dot" w:pos="8828"/>
             </w:tabs>
@@ -2088,7 +2083,7 @@
           <w:hyperlink w:anchor="_Toc310357760" w:history="1">
             <w:r>
               <w:rPr>
-                <w:rStyle w:val="Hyperlink"/>
+                <w:rStyle w:val="Hipervnculo"/>
                 <w:noProof/>
               </w:rPr>
               <w:t>019. Consultar Catálogo Proveedor</w:t>
@@ -2145,7 +2140,7 @@
         </w:p>
         <w:p>
           <w:pPr>
-            <w:pStyle w:val="TOC2"/>
+            <w:pStyle w:val="TDC2"/>
             <w:tabs>
               <w:tab w:val="right" w:leader="dot" w:pos="8828"/>
             </w:tabs>
@@ -2158,7 +2153,7 @@
           <w:hyperlink w:anchor="_Toc310357761" w:history="1">
             <w:r>
               <w:rPr>
-                <w:rStyle w:val="Hyperlink"/>
+                <w:rStyle w:val="Hipervnculo"/>
                 <w:noProof/>
               </w:rPr>
               <w:t>021. Registrar Importación</w:t>
@@ -2215,7 +2210,7 @@
         </w:p>
         <w:p>
           <w:pPr>
-            <w:pStyle w:val="TOC2"/>
+            <w:pStyle w:val="TDC2"/>
             <w:tabs>
               <w:tab w:val="right" w:leader="dot" w:pos="8828"/>
             </w:tabs>
@@ -2228,7 +2223,7 @@
           <w:hyperlink w:anchor="_Toc310357762" w:history="1">
             <w:r>
               <w:rPr>
-                <w:rStyle w:val="Hyperlink"/>
+                <w:rStyle w:val="Hipervnculo"/>
                 <w:noProof/>
               </w:rPr>
               <w:t>022. Realizar Seguimiento Importación</w:t>
@@ -2285,7 +2280,7 @@
         </w:p>
         <w:p>
           <w:pPr>
-            <w:pStyle w:val="TOC2"/>
+            <w:pStyle w:val="TDC2"/>
             <w:tabs>
               <w:tab w:val="right" w:leader="dot" w:pos="8828"/>
             </w:tabs>
@@ -2298,7 +2293,7 @@
           <w:hyperlink w:anchor="_Toc310357763" w:history="1">
             <w:r>
               <w:rPr>
-                <w:rStyle w:val="Hyperlink"/>
+                <w:rStyle w:val="Hipervnculo"/>
                 <w:noProof/>
               </w:rPr>
               <w:t>101. Registrar Ingreso de Productos importados</w:t>
@@ -2355,7 +2350,7 @@
         </w:p>
         <w:p>
           <w:pPr>
-            <w:pStyle w:val="TOC2"/>
+            <w:pStyle w:val="TDC2"/>
             <w:tabs>
               <w:tab w:val="right" w:leader="dot" w:pos="8828"/>
             </w:tabs>
@@ -2368,7 +2363,7 @@
           <w:hyperlink w:anchor="_Toc310357764" w:history="1">
             <w:r>
               <w:rPr>
-                <w:rStyle w:val="Hyperlink"/>
+                <w:rStyle w:val="Hipervnculo"/>
                 <w:noProof/>
               </w:rPr>
               <w:t>102. Registrar Ingreso de Materia Prima</w:t>
@@ -2425,7 +2420,7 @@
         </w:p>
         <w:p>
           <w:pPr>
-            <w:pStyle w:val="TOC2"/>
+            <w:pStyle w:val="TDC2"/>
             <w:tabs>
               <w:tab w:val="right" w:leader="dot" w:pos="8828"/>
             </w:tabs>
@@ -2438,7 +2433,7 @@
           <w:hyperlink w:anchor="_Toc310357765" w:history="1">
             <w:r>
               <w:rPr>
-                <w:rStyle w:val="Hyperlink"/>
+                <w:rStyle w:val="Hipervnculo"/>
                 <w:noProof/>
               </w:rPr>
               <w:t>103.Registrar Salida de Materia Prima</w:t>
@@ -2495,7 +2490,7 @@
         </w:p>
         <w:p>
           <w:pPr>
-            <w:pStyle w:val="TOC2"/>
+            <w:pStyle w:val="TDC2"/>
             <w:tabs>
               <w:tab w:val="right" w:leader="dot" w:pos="8828"/>
             </w:tabs>
@@ -2508,7 +2503,7 @@
           <w:hyperlink w:anchor="_Toc310357766" w:history="1">
             <w:r>
               <w:rPr>
-                <w:rStyle w:val="Hyperlink"/>
+                <w:rStyle w:val="Hipervnculo"/>
                 <w:noProof/>
               </w:rPr>
               <w:t>104. Registrar Pedido de Reabastecimiento</w:t>
@@ -2565,7 +2560,7 @@
         </w:p>
         <w:p>
           <w:pPr>
-            <w:pStyle w:val="TOC2"/>
+            <w:pStyle w:val="TDC2"/>
             <w:tabs>
               <w:tab w:val="right" w:leader="dot" w:pos="8828"/>
             </w:tabs>
@@ -2578,7 +2573,7 @@
           <w:hyperlink w:anchor="_Toc310357767" w:history="1">
             <w:r>
               <w:rPr>
-                <w:rStyle w:val="Hyperlink"/>
+                <w:rStyle w:val="Hipervnculo"/>
                 <w:noProof/>
               </w:rPr>
               <w:t>105. Registrar Inconsistencia de Deposito</w:t>
@@ -2635,7 +2630,7 @@
         </w:p>
         <w:p>
           <w:pPr>
-            <w:pStyle w:val="TOC2"/>
+            <w:pStyle w:val="TDC2"/>
             <w:tabs>
               <w:tab w:val="right" w:leader="dot" w:pos="8828"/>
             </w:tabs>
@@ -2648,7 +2643,7 @@
           <w:hyperlink w:anchor="_Toc310357768" w:history="1">
             <w:r>
               <w:rPr>
-                <w:rStyle w:val="Hyperlink"/>
+                <w:rStyle w:val="Hipervnculo"/>
                 <w:noProof/>
               </w:rPr>
               <w:t>106.Registrar Reaprovisionamiento Interno</w:t>
@@ -2705,7 +2700,7 @@
         </w:p>
         <w:p>
           <w:pPr>
-            <w:pStyle w:val="TOC2"/>
+            <w:pStyle w:val="TDC2"/>
             <w:tabs>
               <w:tab w:val="right" w:leader="dot" w:pos="8828"/>
             </w:tabs>
@@ -2718,7 +2713,7 @@
           <w:hyperlink w:anchor="_Toc310357769" w:history="1">
             <w:r>
               <w:rPr>
-                <w:rStyle w:val="Hyperlink"/>
+                <w:rStyle w:val="Hipervnculo"/>
                 <w:noProof/>
               </w:rPr>
               <w:t>108. Registrar Armado de Pedido</w:t>
@@ -2775,7 +2770,7 @@
         </w:p>
         <w:p>
           <w:pPr>
-            <w:pStyle w:val="TOC2"/>
+            <w:pStyle w:val="TDC2"/>
             <w:tabs>
               <w:tab w:val="right" w:leader="dot" w:pos="8828"/>
             </w:tabs>
@@ -2788,7 +2783,7 @@
           <w:hyperlink w:anchor="_Toc310357770" w:history="1">
             <w:r>
               <w:rPr>
-                <w:rStyle w:val="Hyperlink"/>
+                <w:rStyle w:val="Hipervnculo"/>
                 <w:noProof/>
               </w:rPr>
               <w:t>109. Registrar Salida de Producción</w:t>
@@ -2845,7 +2840,7 @@
         </w:p>
         <w:p>
           <w:pPr>
-            <w:pStyle w:val="TOC2"/>
+            <w:pStyle w:val="TDC2"/>
             <w:tabs>
               <w:tab w:val="right" w:leader="dot" w:pos="8828"/>
             </w:tabs>
@@ -2858,7 +2853,7 @@
           <w:hyperlink w:anchor="_Toc310357771" w:history="1">
             <w:r>
               <w:rPr>
-                <w:rStyle w:val="Hyperlink"/>
+                <w:rStyle w:val="Hipervnculo"/>
                 <w:noProof/>
               </w:rPr>
               <w:t>110. Registrar Salida de Pedido</w:t>
@@ -2915,7 +2910,7 @@
         </w:p>
         <w:p>
           <w:pPr>
-            <w:pStyle w:val="TOC2"/>
+            <w:pStyle w:val="TDC2"/>
             <w:tabs>
               <w:tab w:val="right" w:leader="dot" w:pos="8828"/>
             </w:tabs>
@@ -2928,7 +2923,7 @@
           <w:hyperlink w:anchor="_Toc310357772" w:history="1">
             <w:r>
               <w:rPr>
-                <w:rStyle w:val="Hyperlink"/>
+                <w:rStyle w:val="Hipervnculo"/>
                 <w:noProof/>
               </w:rPr>
               <w:t>111.Consultar Producto</w:t>
@@ -2985,7 +2980,7 @@
         </w:p>
         <w:p>
           <w:pPr>
-            <w:pStyle w:val="TOC2"/>
+            <w:pStyle w:val="TDC2"/>
             <w:tabs>
               <w:tab w:val="right" w:leader="dot" w:pos="8828"/>
             </w:tabs>
@@ -2998,7 +2993,7 @@
           <w:hyperlink w:anchor="_Toc310357773" w:history="1">
             <w:r>
               <w:rPr>
-                <w:rStyle w:val="Hyperlink"/>
+                <w:rStyle w:val="Hipervnculo"/>
                 <w:noProof/>
               </w:rPr>
               <w:t>112. Modificar Producto</w:t>
@@ -3055,7 +3050,7 @@
         </w:p>
         <w:p>
           <w:pPr>
-            <w:pStyle w:val="TOC2"/>
+            <w:pStyle w:val="TDC2"/>
             <w:tabs>
               <w:tab w:val="right" w:leader="dot" w:pos="8828"/>
             </w:tabs>
@@ -3068,7 +3063,7 @@
           <w:hyperlink w:anchor="_Toc310357774" w:history="1">
             <w:r>
               <w:rPr>
-                <w:rStyle w:val="Hyperlink"/>
+                <w:rStyle w:val="Hipervnculo"/>
                 <w:noProof/>
               </w:rPr>
               <w:t>113. Registrar Devolución Productos Terminados</w:t>
@@ -3125,7 +3120,7 @@
         </w:p>
         <w:p>
           <w:pPr>
-            <w:pStyle w:val="TOC2"/>
+            <w:pStyle w:val="TDC2"/>
             <w:tabs>
               <w:tab w:val="right" w:leader="dot" w:pos="8828"/>
             </w:tabs>
@@ -3138,7 +3133,7 @@
           <w:hyperlink w:anchor="_Toc310357775" w:history="1">
             <w:r>
               <w:rPr>
-                <w:rStyle w:val="Hyperlink"/>
+                <w:rStyle w:val="Hipervnculo"/>
                 <w:noProof/>
               </w:rPr>
               <w:t>114. Registrar Producto</w:t>
@@ -3195,7 +3190,7 @@
         </w:p>
         <w:p>
           <w:pPr>
-            <w:pStyle w:val="TOC2"/>
+            <w:pStyle w:val="TDC2"/>
             <w:tabs>
               <w:tab w:val="right" w:leader="dot" w:pos="8828"/>
             </w:tabs>
@@ -3208,7 +3203,7 @@
           <w:hyperlink w:anchor="_Toc310357776" w:history="1">
             <w:r>
               <w:rPr>
-                <w:rStyle w:val="Hyperlink"/>
+                <w:rStyle w:val="Hipervnculo"/>
                 <w:noProof/>
               </w:rPr>
               <w:t>115.Registrar Materia Prima</w:t>
@@ -3265,7 +3260,7 @@
         </w:p>
         <w:p>
           <w:pPr>
-            <w:pStyle w:val="TOC2"/>
+            <w:pStyle w:val="TDC2"/>
             <w:tabs>
               <w:tab w:val="right" w:leader="dot" w:pos="8828"/>
             </w:tabs>
@@ -3278,7 +3273,7 @@
           <w:hyperlink w:anchor="_Toc310357777" w:history="1">
             <w:r>
               <w:rPr>
-                <w:rStyle w:val="Hyperlink"/>
+                <w:rStyle w:val="Hipervnculo"/>
                 <w:noProof/>
               </w:rPr>
               <w:t>116.Consultar Materia Prima</w:t>
@@ -3335,7 +3330,7 @@
         </w:p>
         <w:p>
           <w:pPr>
-            <w:pStyle w:val="TOC2"/>
+            <w:pStyle w:val="TDC2"/>
             <w:tabs>
               <w:tab w:val="right" w:leader="dot" w:pos="8828"/>
             </w:tabs>
@@ -3348,7 +3343,7 @@
           <w:hyperlink w:anchor="_Toc310357778" w:history="1">
             <w:r>
               <w:rPr>
-                <w:rStyle w:val="Hyperlink"/>
+                <w:rStyle w:val="Hipervnculo"/>
                 <w:noProof/>
               </w:rPr>
               <w:t>117.Modificar Materia Prima</w:t>
@@ -3405,7 +3400,7 @@
         </w:p>
         <w:p>
           <w:pPr>
-            <w:pStyle w:val="TOC2"/>
+            <w:pStyle w:val="TDC2"/>
             <w:tabs>
               <w:tab w:val="right" w:leader="dot" w:pos="8828"/>
             </w:tabs>
@@ -3418,7 +3413,7 @@
           <w:hyperlink w:anchor="_Toc310357779" w:history="1">
             <w:r>
               <w:rPr>
-                <w:rStyle w:val="Hyperlink"/>
+                <w:rStyle w:val="Hipervnculo"/>
                 <w:noProof/>
               </w:rPr>
               <w:t>181. Registrar Producto Defectuoso Importado</w:t>
@@ -3475,7 +3470,7 @@
         </w:p>
         <w:p>
           <w:pPr>
-            <w:pStyle w:val="TOC2"/>
+            <w:pStyle w:val="TDC2"/>
             <w:tabs>
               <w:tab w:val="right" w:leader="dot" w:pos="8828"/>
             </w:tabs>
@@ -3488,7 +3483,7 @@
           <w:hyperlink w:anchor="_Toc310357780" w:history="1">
             <w:r>
               <w:rPr>
-                <w:rStyle w:val="Hyperlink"/>
+                <w:rStyle w:val="Hipervnculo"/>
                 <w:noProof/>
               </w:rPr>
               <w:t>201.Registrar Cliente</w:t>
@@ -3545,7 +3540,7 @@
         </w:p>
         <w:p>
           <w:pPr>
-            <w:pStyle w:val="TOC2"/>
+            <w:pStyle w:val="TDC2"/>
             <w:tabs>
               <w:tab w:val="right" w:leader="dot" w:pos="8828"/>
             </w:tabs>
@@ -3558,7 +3553,7 @@
           <w:hyperlink w:anchor="_Toc310357781" w:history="1">
             <w:r>
               <w:rPr>
-                <w:rStyle w:val="Hyperlink"/>
+                <w:rStyle w:val="Hipervnculo"/>
                 <w:noProof/>
               </w:rPr>
               <w:t>202.Modificar Cliente</w:t>
@@ -3615,7 +3610,7 @@
         </w:p>
         <w:p>
           <w:pPr>
-            <w:pStyle w:val="TOC2"/>
+            <w:pStyle w:val="TDC2"/>
             <w:tabs>
               <w:tab w:val="right" w:leader="dot" w:pos="8828"/>
             </w:tabs>
@@ -3628,7 +3623,7 @@
           <w:hyperlink w:anchor="_Toc310357782" w:history="1">
             <w:r>
               <w:rPr>
-                <w:rStyle w:val="Hyperlink"/>
+                <w:rStyle w:val="Hipervnculo"/>
                 <w:noProof/>
               </w:rPr>
               <w:t>203.Consultar Catalogo</w:t>
@@ -3685,7 +3680,7 @@
         </w:p>
         <w:p>
           <w:pPr>
-            <w:pStyle w:val="TOC2"/>
+            <w:pStyle w:val="TDC2"/>
             <w:tabs>
               <w:tab w:val="right" w:leader="dot" w:pos="8828"/>
             </w:tabs>
@@ -3698,7 +3693,7 @@
           <w:hyperlink w:anchor="_Toc310357783" w:history="1">
             <w:r>
               <w:rPr>
-                <w:rStyle w:val="Hyperlink"/>
+                <w:rStyle w:val="Hipervnculo"/>
                 <w:noProof/>
               </w:rPr>
               <w:t>204.Registrar Rendición de Ventas a Viajantes</w:t>
@@ -3755,7 +3750,7 @@
         </w:p>
         <w:p>
           <w:pPr>
-            <w:pStyle w:val="TOC2"/>
+            <w:pStyle w:val="TDC2"/>
             <w:tabs>
               <w:tab w:val="right" w:leader="dot" w:pos="8828"/>
             </w:tabs>
@@ -3768,7 +3763,7 @@
           <w:hyperlink w:anchor="_Toc310357784" w:history="1">
             <w:r>
               <w:rPr>
-                <w:rStyle w:val="Hyperlink"/>
+                <w:rStyle w:val="Hipervnculo"/>
                 <w:noProof/>
               </w:rPr>
               <w:t>205.Registrar Devolución de Venta</w:t>
@@ -3825,7 +3820,7 @@
         </w:p>
         <w:p>
           <w:pPr>
-            <w:pStyle w:val="TOC2"/>
+            <w:pStyle w:val="TDC2"/>
             <w:tabs>
               <w:tab w:val="right" w:leader="dot" w:pos="8828"/>
             </w:tabs>
@@ -3838,7 +3833,7 @@
           <w:hyperlink w:anchor="_Toc310357785" w:history="1">
             <w:r>
               <w:rPr>
-                <w:rStyle w:val="Hyperlink"/>
+                <w:rStyle w:val="Hipervnculo"/>
                 <w:noProof/>
               </w:rPr>
               <w:t>206.Consultar Cliente</w:t>
@@ -3895,7 +3890,7 @@
         </w:p>
         <w:p>
           <w:pPr>
-            <w:pStyle w:val="TOC2"/>
+            <w:pStyle w:val="TDC2"/>
             <w:tabs>
               <w:tab w:val="right" w:leader="dot" w:pos="8828"/>
             </w:tabs>
@@ -3908,7 +3903,7 @@
           <w:hyperlink w:anchor="_Toc310357786" w:history="1">
             <w:r>
               <w:rPr>
-                <w:rStyle w:val="Hyperlink"/>
+                <w:rStyle w:val="Hipervnculo"/>
                 <w:noProof/>
               </w:rPr>
               <w:t>207. Generar Informe de Cuentas de Cliente</w:t>
@@ -3965,7 +3960,7 @@
         </w:p>
         <w:p>
           <w:pPr>
-            <w:pStyle w:val="TOC2"/>
+            <w:pStyle w:val="TDC2"/>
             <w:tabs>
               <w:tab w:val="right" w:leader="dot" w:pos="8828"/>
             </w:tabs>
@@ -3978,7 +3973,7 @@
           <w:hyperlink w:anchor="_Toc310357787" w:history="1">
             <w:r>
               <w:rPr>
-                <w:rStyle w:val="Hyperlink"/>
+                <w:rStyle w:val="Hipervnculo"/>
                 <w:noProof/>
               </w:rPr>
               <w:t>208.Generar Informe de Ventas</w:t>
@@ -4035,7 +4030,7 @@
         </w:p>
         <w:p>
           <w:pPr>
-            <w:pStyle w:val="TOC2"/>
+            <w:pStyle w:val="TDC2"/>
             <w:tabs>
               <w:tab w:val="right" w:leader="dot" w:pos="8828"/>
             </w:tabs>
@@ -4048,7 +4043,7 @@
           <w:hyperlink w:anchor="_Toc310357788" w:history="1">
             <w:r>
               <w:rPr>
-                <w:rStyle w:val="Hyperlink"/>
+                <w:rStyle w:val="Hipervnculo"/>
                 <w:noProof/>
               </w:rPr>
               <w:t>209.Registrar Venta</w:t>
@@ -4105,7 +4100,7 @@
         </w:p>
         <w:p>
           <w:pPr>
-            <w:pStyle w:val="TOC2"/>
+            <w:pStyle w:val="TDC2"/>
             <w:tabs>
               <w:tab w:val="right" w:leader="dot" w:pos="8828"/>
             </w:tabs>
@@ -4118,7 +4113,7 @@
           <w:hyperlink w:anchor="_Toc310357789" w:history="1">
             <w:r>
               <w:rPr>
-                <w:rStyle w:val="Hyperlink"/>
+                <w:rStyle w:val="Hipervnculo"/>
                 <w:noProof/>
               </w:rPr>
               <w:t>210.Consultar Viajante</w:t>
@@ -4175,7 +4170,7 @@
         </w:p>
         <w:p>
           <w:pPr>
-            <w:pStyle w:val="TOC2"/>
+            <w:pStyle w:val="TDC2"/>
             <w:tabs>
               <w:tab w:val="right" w:leader="dot" w:pos="8828"/>
             </w:tabs>
@@ -4188,7 +4183,7 @@
           <w:hyperlink w:anchor="_Toc310357790" w:history="1">
             <w:r>
               <w:rPr>
-                <w:rStyle w:val="Hyperlink"/>
+                <w:rStyle w:val="Hipervnculo"/>
                 <w:noProof/>
               </w:rPr>
               <w:t>212. Crear Catalogo</w:t>
@@ -4245,7 +4240,7 @@
         </w:p>
         <w:p>
           <w:pPr>
-            <w:pStyle w:val="TOC2"/>
+            <w:pStyle w:val="TDC2"/>
             <w:tabs>
               <w:tab w:val="right" w:leader="dot" w:pos="8828"/>
             </w:tabs>
@@ -4258,7 +4253,7 @@
           <w:hyperlink w:anchor="_Toc310357791" w:history="1">
             <w:r>
               <w:rPr>
-                <w:rStyle w:val="Hyperlink"/>
+                <w:rStyle w:val="Hipervnculo"/>
                 <w:noProof/>
               </w:rPr>
               <w:t>217. Registrar Ventas Viajantes</w:t>
@@ -4315,7 +4310,7 @@
         </w:p>
         <w:p>
           <w:pPr>
-            <w:pStyle w:val="TOC2"/>
+            <w:pStyle w:val="TDC2"/>
             <w:tabs>
               <w:tab w:val="right" w:leader="dot" w:pos="8828"/>
             </w:tabs>
@@ -4328,7 +4323,7 @@
           <w:hyperlink w:anchor="_Toc310357792" w:history="1">
             <w:r>
               <w:rPr>
-                <w:rStyle w:val="Hyperlink"/>
+                <w:rStyle w:val="Hipervnculo"/>
                 <w:noProof/>
               </w:rPr>
               <w:t>281.Registrar Pedido</w:t>
@@ -4385,7 +4380,7 @@
         </w:p>
         <w:p>
           <w:pPr>
-            <w:pStyle w:val="TOC2"/>
+            <w:pStyle w:val="TDC2"/>
             <w:tabs>
               <w:tab w:val="right" w:leader="dot" w:pos="8828"/>
             </w:tabs>
@@ -4398,7 +4393,7 @@
           <w:hyperlink w:anchor="_Toc310357793" w:history="1">
             <w:r>
               <w:rPr>
-                <w:rStyle w:val="Hyperlink"/>
+                <w:rStyle w:val="Hipervnculo"/>
                 <w:noProof/>
               </w:rPr>
               <w:t>282.Consultar Pedido</w:t>
@@ -4455,7 +4450,7 @@
         </w:p>
         <w:p>
           <w:pPr>
-            <w:pStyle w:val="TOC2"/>
+            <w:pStyle w:val="TDC2"/>
             <w:tabs>
               <w:tab w:val="right" w:leader="dot" w:pos="8828"/>
             </w:tabs>
@@ -4468,7 +4463,7 @@
           <w:hyperlink w:anchor="_Toc310357794" w:history="1">
             <w:r>
               <w:rPr>
-                <w:rStyle w:val="Hyperlink"/>
+                <w:rStyle w:val="Hipervnculo"/>
                 <w:noProof/>
               </w:rPr>
               <w:t>283.Modificar Pedido</w:t>
@@ -4525,7 +4520,7 @@
         </w:p>
         <w:p>
           <w:pPr>
-            <w:pStyle w:val="TOC2"/>
+            <w:pStyle w:val="TDC2"/>
             <w:tabs>
               <w:tab w:val="right" w:leader="dot" w:pos="8828"/>
             </w:tabs>
@@ -4538,7 +4533,7 @@
           <w:hyperlink w:anchor="_Toc310357795" w:history="1">
             <w:r>
               <w:rPr>
-                <w:rStyle w:val="Hyperlink"/>
+                <w:rStyle w:val="Hipervnculo"/>
                 <w:noProof/>
               </w:rPr>
               <w:t>284.Anular Pedido</w:t>
@@ -4595,7 +4590,7 @@
         </w:p>
         <w:p>
           <w:pPr>
-            <w:pStyle w:val="TOC2"/>
+            <w:pStyle w:val="TDC2"/>
             <w:tabs>
               <w:tab w:val="right" w:leader="dot" w:pos="8828"/>
             </w:tabs>
@@ -4608,7 +4603,7 @@
           <w:hyperlink w:anchor="_Toc310357796" w:history="1">
             <w:r>
               <w:rPr>
-                <w:rStyle w:val="Hyperlink"/>
+                <w:rStyle w:val="Hipervnculo"/>
                 <w:noProof/>
               </w:rPr>
               <w:t>301. Realizar Seguimiento Cheque</w:t>
@@ -4665,7 +4660,7 @@
         </w:p>
         <w:p>
           <w:pPr>
-            <w:pStyle w:val="TOC2"/>
+            <w:pStyle w:val="TDC2"/>
             <w:tabs>
               <w:tab w:val="right" w:leader="dot" w:pos="8828"/>
             </w:tabs>
@@ -4678,7 +4673,7 @@
           <w:hyperlink w:anchor="_Toc310357797" w:history="1">
             <w:r>
               <w:rPr>
-                <w:rStyle w:val="Hyperlink"/>
+                <w:rStyle w:val="Hipervnculo"/>
                 <w:noProof/>
               </w:rPr>
               <w:t>261. Crear Hoja de Ruta</w:t>
@@ -4735,7 +4730,7 @@
         </w:p>
         <w:p>
           <w:pPr>
-            <w:pStyle w:val="TOC2"/>
+            <w:pStyle w:val="TDC2"/>
             <w:tabs>
               <w:tab w:val="right" w:leader="dot" w:pos="8828"/>
             </w:tabs>
@@ -4748,7 +4743,7 @@
           <w:hyperlink w:anchor="_Toc310357798" w:history="1">
             <w:r>
               <w:rPr>
-                <w:rStyle w:val="Hyperlink"/>
+                <w:rStyle w:val="Hipervnculo"/>
                 <w:noProof/>
               </w:rPr>
               <w:t>263.Consultar Hoja de Ruta</w:t>
@@ -4805,7 +4800,7 @@
         </w:p>
         <w:p>
           <w:pPr>
-            <w:pStyle w:val="TOC2"/>
+            <w:pStyle w:val="TDC2"/>
             <w:tabs>
               <w:tab w:val="right" w:leader="dot" w:pos="8828"/>
             </w:tabs>
@@ -4818,7 +4813,7 @@
           <w:hyperlink w:anchor="_Toc310357799" w:history="1">
             <w:r>
               <w:rPr>
-                <w:rStyle w:val="Hyperlink"/>
+                <w:rStyle w:val="Hipervnculo"/>
                 <w:noProof/>
               </w:rPr>
               <w:t>401. Registrar Viajante</w:t>
@@ -4875,7 +4870,7 @@
         </w:p>
         <w:p>
           <w:pPr>
-            <w:pStyle w:val="TOC2"/>
+            <w:pStyle w:val="TDC2"/>
             <w:tabs>
               <w:tab w:val="right" w:leader="dot" w:pos="8828"/>
             </w:tabs>
@@ -4888,7 +4883,7 @@
           <w:hyperlink w:anchor="_Toc310357800" w:history="1">
             <w:r>
               <w:rPr>
-                <w:rStyle w:val="Hyperlink"/>
+                <w:rStyle w:val="Hipervnculo"/>
                 <w:noProof/>
               </w:rPr>
               <w:t>402.Modificar Viajante</w:t>
@@ -4945,7 +4940,7 @@
         </w:p>
         <w:p>
           <w:pPr>
-            <w:pStyle w:val="TOC2"/>
+            <w:pStyle w:val="TDC2"/>
             <w:tabs>
               <w:tab w:val="right" w:leader="dot" w:pos="8828"/>
             </w:tabs>
@@ -4958,7 +4953,7 @@
           <w:hyperlink w:anchor="_Toc310357801" w:history="1">
             <w:r>
               <w:rPr>
-                <w:rStyle w:val="Hyperlink"/>
+                <w:rStyle w:val="Hipervnculo"/>
                 <w:noProof/>
               </w:rPr>
               <w:t>403.Registrar Empleado</w:t>
@@ -5015,7 +5010,7 @@
         </w:p>
         <w:p>
           <w:pPr>
-            <w:pStyle w:val="TOC2"/>
+            <w:pStyle w:val="TDC2"/>
             <w:tabs>
               <w:tab w:val="right" w:leader="dot" w:pos="8828"/>
             </w:tabs>
@@ -5028,7 +5023,7 @@
           <w:hyperlink w:anchor="_Toc310357802" w:history="1">
             <w:r>
               <w:rPr>
-                <w:rStyle w:val="Hyperlink"/>
+                <w:rStyle w:val="Hipervnculo"/>
                 <w:noProof/>
               </w:rPr>
               <w:t>404.Consultar Empleado</w:t>
@@ -5085,7 +5080,7 @@
         </w:p>
         <w:p>
           <w:pPr>
-            <w:pStyle w:val="TOC2"/>
+            <w:pStyle w:val="TDC2"/>
             <w:tabs>
               <w:tab w:val="right" w:leader="dot" w:pos="8828"/>
             </w:tabs>
@@ -5098,7 +5093,7 @@
           <w:hyperlink w:anchor="_Toc310357803" w:history="1">
             <w:r>
               <w:rPr>
-                <w:rStyle w:val="Hyperlink"/>
+                <w:rStyle w:val="Hipervnculo"/>
                 <w:noProof/>
               </w:rPr>
               <w:t>405.Modificar Empleado</w:t>
@@ -5155,7 +5150,7 @@
         </w:p>
         <w:p>
           <w:pPr>
-            <w:pStyle w:val="TOC1"/>
+            <w:pStyle w:val="TDC1"/>
             <w:tabs>
               <w:tab w:val="right" w:leader="dot" w:pos="8828"/>
             </w:tabs>
@@ -5168,7 +5163,7 @@
           <w:hyperlink w:anchor="_Toc310357804" w:history="1">
             <w:r>
               <w:rPr>
-                <w:rStyle w:val="Hyperlink"/>
+                <w:rStyle w:val="Hipervnculo"/>
                 <w:noProof/>
               </w:rPr>
               <w:t>Diagrama de Clases de Análisis</w:t>
@@ -5248,7 +5243,7 @@
     </w:p>
     <w:p>
       <w:pPr>
-        <w:pStyle w:val="Heading1"/>
+        <w:pStyle w:val="Ttulo1"/>
       </w:pPr>
       <w:bookmarkStart w:id="2" w:name="_Toc310357741"/>
       <w:r>
@@ -5494,7 +5489,7 @@
     </w:p>
     <w:p>
       <w:pPr>
-        <w:pStyle w:val="Heading1"/>
+        <w:pStyle w:val="Ttulo1"/>
       </w:pPr>
       <w:bookmarkStart w:id="3" w:name="_Toc310357742"/>
       <w:r>
@@ -5570,7 +5565,7 @@
     </w:p>
     <w:p>
       <w:pPr>
-        <w:pStyle w:val="ListParagraph"/>
+        <w:pStyle w:val="Prrafodelista"/>
         <w:numPr>
           <w:ilvl w:val="0"/>
           <w:numId w:val="8"/>
@@ -5583,7 +5578,7 @@
     </w:p>
     <w:p>
       <w:pPr>
-        <w:pStyle w:val="ListParagraph"/>
+        <w:pStyle w:val="Prrafodelista"/>
         <w:numPr>
           <w:ilvl w:val="0"/>
           <w:numId w:val="8"/>
@@ -5596,7 +5591,7 @@
     </w:p>
     <w:p>
       <w:pPr>
-        <w:pStyle w:val="ListParagraph"/>
+        <w:pStyle w:val="Prrafodelista"/>
         <w:numPr>
           <w:ilvl w:val="0"/>
           <w:numId w:val="8"/>
@@ -5627,7 +5622,7 @@
     </w:p>
     <w:p>
       <w:pPr>
-        <w:pStyle w:val="Heading1"/>
+        <w:pStyle w:val="Ttulo1"/>
         <w:spacing w:before="100" w:beforeAutospacing="1" w:after="100" w:afterAutospacing="1"/>
       </w:pPr>
       <w:bookmarkStart w:id="4" w:name="_Toc261297999"/>
@@ -5655,7 +5650,7 @@
     </w:p>
     <w:p>
       <w:pPr>
-        <w:pStyle w:val="Subtitle"/>
+        <w:pStyle w:val="Subttulo"/>
         <w:spacing w:before="100" w:beforeAutospacing="1" w:after="100" w:afterAutospacing="1"/>
       </w:pPr>
       <w:r>
@@ -5676,7 +5671,7 @@
       </w:pPr>
       <w:r>
         <w:rPr>
-          <w:rStyle w:val="IntenseEmphasis"/>
+          <w:rStyle w:val="nfasisintenso"/>
         </w:rPr>
         <w:t>Compras</w:t>
       </w:r>
@@ -5690,7 +5685,7 @@
       </w:pPr>
       <w:r>
         <w:rPr>
-          <w:rStyle w:val="IntenseEmphasis"/>
+          <w:rStyle w:val="nfasisintenso"/>
         </w:rPr>
         <w:t>Depósito</w:t>
       </w:r>
@@ -5705,7 +5700,7 @@
       </w:pPr>
       <w:r>
         <w:rPr>
-          <w:rStyle w:val="IntenseEmphasis"/>
+          <w:rStyle w:val="nfasisintenso"/>
         </w:rPr>
         <w:t>Calidad</w:t>
       </w:r>
@@ -5719,7 +5714,7 @@
       </w:pPr>
       <w:r>
         <w:rPr>
-          <w:rStyle w:val="IntenseEmphasis"/>
+          <w:rStyle w:val="nfasisintenso"/>
         </w:rPr>
         <w:t>Ventas</w:t>
       </w:r>
@@ -5734,7 +5729,7 @@
       </w:pPr>
       <w:r>
         <w:rPr>
-          <w:rStyle w:val="IntenseEmphasis"/>
+          <w:rStyle w:val="nfasisintenso"/>
         </w:rPr>
         <w:t>Logística</w:t>
       </w:r>
@@ -5749,7 +5744,7 @@
       </w:pPr>
       <w:r>
         <w:rPr>
-          <w:rStyle w:val="IntenseEmphasis"/>
+          <w:rStyle w:val="nfasisintenso"/>
         </w:rPr>
         <w:t>Pedido</w:t>
       </w:r>
@@ -5763,7 +5758,7 @@
       </w:pPr>
       <w:r>
         <w:rPr>
-          <w:rStyle w:val="IntenseEmphasis"/>
+          <w:rStyle w:val="nfasisintenso"/>
         </w:rPr>
         <w:t>Finanzas</w:t>
       </w:r>
@@ -5777,7 +5772,7 @@
       </w:pPr>
       <w:r>
         <w:rPr>
-          <w:rStyle w:val="IntenseEmphasis"/>
+          <w:rStyle w:val="nfasisintenso"/>
         </w:rPr>
         <w:t>RRHH</w:t>
       </w:r>
@@ -5791,7 +5786,7 @@
       </w:pPr>
       <w:r>
         <w:rPr>
-          <w:rStyle w:val="IntenseEmphasis"/>
+          <w:rStyle w:val="nfasisintenso"/>
         </w:rPr>
         <w:t>Toma de Decisiones</w:t>
       </w:r>
@@ -5829,7 +5824,7 @@
       </w:pPr>
       <w:r>
         <w:rPr>
-          <w:rStyle w:val="IntenseEmphasis"/>
+          <w:rStyle w:val="nfasisintenso"/>
         </w:rPr>
         <w:t>Usuario</w:t>
       </w:r>
@@ -5936,7 +5931,7 @@
     <w:p/>
     <w:tbl>
       <w:tblPr>
-        <w:tblStyle w:val="LightList-Accent1"/>
+        <w:tblStyle w:val="Listaclara-nfasis1"/>
         <w:tblW w:w="0" w:type="auto"/>
         <w:tblLook w:val="04A0" w:firstRow="1" w:lastRow="0" w:firstColumn="1" w:lastColumn="0" w:noHBand="0" w:noVBand="1"/>
       </w:tblPr>
@@ -6533,7 +6528,7 @@
     </w:tbl>
     <w:p>
       <w:pPr>
-        <w:pStyle w:val="Heading1"/>
+        <w:pStyle w:val="Ttulo1"/>
         <w:rPr>
           <w:rFonts w:asciiTheme="minorHAnsi" w:eastAsiaTheme="minorHAnsi" w:hAnsiTheme="minorHAnsi" w:cstheme="minorBidi"/>
           <w:b w:val="0"/>
@@ -6546,7 +6541,7 @@
     </w:p>
     <w:p>
       <w:pPr>
-        <w:pStyle w:val="ListParagraph"/>
+        <w:pStyle w:val="Prrafodelista"/>
         <w:jc w:val="both"/>
         <w:rPr>
           <w:lang w:val="es-ES"/>
@@ -6555,7 +6550,7 @@
     </w:p>
     <w:p>
       <w:pPr>
-        <w:pStyle w:val="ListParagraph"/>
+        <w:pStyle w:val="Prrafodelista"/>
         <w:jc w:val="both"/>
         <w:rPr>
           <w:lang w:val="es-ES"/>
@@ -6569,7 +6564,7 @@
     </w:p>
     <w:p>
       <w:pPr>
-        <w:pStyle w:val="ListParagraph"/>
+        <w:pStyle w:val="Prrafodelista"/>
         <w:jc w:val="both"/>
         <w:rPr>
           <w:lang w:val="es-ES"/>
@@ -6589,7 +6584,7 @@
     </w:p>
     <w:p>
       <w:pPr>
-        <w:pStyle w:val="Heading1"/>
+        <w:pStyle w:val="Ttulo1"/>
         <w:rPr>
           <w:lang w:val="es-AR"/>
         </w:rPr>
@@ -6603,7 +6598,7 @@
     </w:p>
     <w:p>
       <w:pPr>
-        <w:pStyle w:val="Heading2"/>
+        <w:pStyle w:val="Ttulo2"/>
         <w:ind w:left="360"/>
       </w:pPr>
       <w:bookmarkStart w:id="10" w:name="_Toc310357745"/>
@@ -6691,7 +6686,7 @@
     <w:p/>
     <w:p>
       <w:pPr>
-        <w:pStyle w:val="Heading2"/>
+        <w:pStyle w:val="Ttulo2"/>
         <w:ind w:left="360"/>
       </w:pPr>
       <w:bookmarkStart w:id="11" w:name="_Toc310357746"/>
@@ -6787,7 +6782,7 @@
     </w:p>
     <w:p>
       <w:pPr>
-        <w:pStyle w:val="Heading2"/>
+        <w:pStyle w:val="Ttulo2"/>
       </w:pPr>
       <w:bookmarkStart w:id="12" w:name="_Toc310357747"/>
       <w:r>
@@ -6874,7 +6869,7 @@
     <w:p/>
     <w:p>
       <w:pPr>
-        <w:pStyle w:val="Heading2"/>
+        <w:pStyle w:val="Ttulo2"/>
       </w:pPr>
       <w:bookmarkStart w:id="13" w:name="_Toc310357748"/>
       <w:r>
@@ -6967,7 +6962,7 @@
     <w:p/>
     <w:p>
       <w:pPr>
-        <w:pStyle w:val="Heading2"/>
+        <w:pStyle w:val="Ttulo2"/>
       </w:pPr>
       <w:bookmarkStart w:id="14" w:name="_Toc310357749"/>
       <w:r>
@@ -7064,7 +7059,7 @@
     <w:p/>
     <w:p>
       <w:pPr>
-        <w:pStyle w:val="Heading2"/>
+        <w:pStyle w:val="Ttulo2"/>
       </w:pPr>
       <w:bookmarkStart w:id="15" w:name="_Toc310357750"/>
       <w:r>
@@ -7134,7 +7129,7 @@
     <w:p/>
     <w:p>
       <w:pPr>
-        <w:pStyle w:val="Heading2"/>
+        <w:pStyle w:val="Ttulo2"/>
       </w:pPr>
       <w:bookmarkStart w:id="16" w:name="_Toc310357751"/>
       <w:r>
@@ -7237,7 +7232,7 @@
     </w:p>
     <w:p>
       <w:pPr>
-        <w:pStyle w:val="Heading2"/>
+        <w:pStyle w:val="Ttulo2"/>
       </w:pPr>
       <w:bookmarkStart w:id="17" w:name="_Toc310357752"/>
       <w:r>
@@ -7333,7 +7328,7 @@
     <w:p/>
     <w:p>
       <w:pPr>
-        <w:pStyle w:val="Heading2"/>
+        <w:pStyle w:val="Ttulo2"/>
       </w:pPr>
       <w:bookmarkStart w:id="18" w:name="_Toc310357753"/>
       <w:r>
@@ -7468,7 +7463,7 @@
     </w:p>
     <w:p>
       <w:pPr>
-        <w:pStyle w:val="Heading2"/>
+        <w:pStyle w:val="Ttulo2"/>
       </w:pPr>
       <w:bookmarkStart w:id="19" w:name="_Toc310357754"/>
       <w:r>
@@ -7593,7 +7588,7 @@
     </w:p>
     <w:p>
       <w:pPr>
-        <w:pStyle w:val="Heading2"/>
+        <w:pStyle w:val="Ttulo2"/>
       </w:pPr>
       <w:bookmarkStart w:id="20" w:name="_Toc310357755"/>
       <w:r>
@@ -7722,7 +7717,7 @@
     </w:p>
     <w:p>
       <w:pPr>
-        <w:pStyle w:val="Heading2"/>
+        <w:pStyle w:val="Ttulo2"/>
       </w:pPr>
       <w:bookmarkStart w:id="21" w:name="_Toc310357756"/>
       <w:r>
@@ -7827,7 +7822,7 @@
     </w:p>
     <w:p>
       <w:pPr>
-        <w:pStyle w:val="Heading2"/>
+        <w:pStyle w:val="Ttulo2"/>
       </w:pPr>
       <w:bookmarkStart w:id="22" w:name="_Toc310357757"/>
       <w:r>
@@ -7933,7 +7928,7 @@
     </w:p>
     <w:p>
       <w:pPr>
-        <w:pStyle w:val="Heading2"/>
+        <w:pStyle w:val="Ttulo2"/>
       </w:pPr>
       <w:bookmarkStart w:id="23" w:name="_Toc310357758"/>
       <w:r>
@@ -8031,7 +8026,7 @@
     </w:p>
     <w:p>
       <w:pPr>
-        <w:pStyle w:val="Heading2"/>
+        <w:pStyle w:val="Ttulo2"/>
       </w:pPr>
       <w:bookmarkStart w:id="24" w:name="_Toc310357759"/>
       <w:r>
@@ -8119,7 +8114,7 @@
     </w:p>
     <w:p>
       <w:pPr>
-        <w:pStyle w:val="Heading2"/>
+        <w:pStyle w:val="Ttulo2"/>
       </w:pPr>
       <w:bookmarkStart w:id="25" w:name="_Toc310357488"/>
       <w:bookmarkStart w:id="26" w:name="_Toc310357760"/>
@@ -8223,7 +8218,7 @@
     </w:p>
     <w:p>
       <w:pPr>
-        <w:pStyle w:val="Heading2"/>
+        <w:pStyle w:val="Ttulo2"/>
       </w:pPr>
       <w:bookmarkStart w:id="29" w:name="_Toc310357761"/>
       <w:r>
@@ -8309,7 +8304,7 @@
     </w:p>
     <w:p>
       <w:pPr>
-        <w:pStyle w:val="Heading2"/>
+        <w:pStyle w:val="Ttulo2"/>
       </w:pPr>
       <w:bookmarkStart w:id="30" w:name="_Toc310357762"/>
       <w:r>
@@ -8414,7 +8409,7 @@
     </w:p>
     <w:p>
       <w:pPr>
-        <w:pStyle w:val="Heading2"/>
+        <w:pStyle w:val="Ttulo2"/>
       </w:pPr>
       <w:bookmarkStart w:id="33" w:name="_Toc310357763"/>
       <w:r>
@@ -8487,9 +8482,9 @@
     </w:p>
     <w:p>
       <w:pPr>
-        <w:pStyle w:val="Heading2"/>
-        <w:rPr>
-          <w:rStyle w:val="Heading1Char"/>
+        <w:pStyle w:val="Ttulo2"/>
+        <w:rPr>
+          <w:rStyle w:val="Ttulo1Car"/>
           <w:b/>
           <w:bCs/>
           <w:color w:val="4F81BD" w:themeColor="accent1"/>
@@ -8503,7 +8498,7 @@
       <w:bookmarkStart w:id="34" w:name="_Toc310357764"/>
       <w:r>
         <w:rPr>
-          <w:rStyle w:val="Heading1Char"/>
+          <w:rStyle w:val="Ttulo1Car"/>
           <w:b/>
           <w:bCs/>
           <w:color w:val="4F81BD" w:themeColor="accent1"/>
@@ -8515,7 +8510,7 @@
       </w:r>
       <w:r>
         <w:rPr>
-          <w:rStyle w:val="Heading1Char"/>
+          <w:rStyle w:val="Ttulo1Car"/>
           <w:b/>
           <w:bCs/>
           <w:color w:val="4F81BD" w:themeColor="accent1"/>
@@ -8526,7 +8521,7 @@
       </w:r>
       <w:r>
         <w:rPr>
-          <w:rStyle w:val="Heading1Char"/>
+          <w:rStyle w:val="Ttulo1Car"/>
           <w:b/>
           <w:bCs/>
           <w:color w:val="4F81BD" w:themeColor="accent1"/>
@@ -8600,7 +8595,7 @@
     </w:p>
     <w:p>
       <w:pPr>
-        <w:pStyle w:val="Heading2"/>
+        <w:pStyle w:val="Ttulo2"/>
       </w:pPr>
       <w:bookmarkStart w:id="35" w:name="_Toc310357765"/>
       <w:r>
@@ -8678,13 +8673,13 @@
     <w:p>
       <w:pPr>
         <w:rPr>
-          <w:rStyle w:val="Heading2Char"/>
+          <w:rStyle w:val="Ttulo2Car"/>
         </w:rPr>
       </w:pPr>
       <w:bookmarkStart w:id="36" w:name="_Toc310357766"/>
       <w:r>
         <w:rPr>
-          <w:rStyle w:val="Heading2Char"/>
+          <w:rStyle w:val="Ttulo2Car"/>
         </w:rPr>
         <w:lastRenderedPageBreak/>
         <w:t>104. Registrar Pedido de Reabastecimiento</w:t>
@@ -8694,7 +8689,7 @@
     <w:p>
       <w:pPr>
         <w:rPr>
-          <w:rStyle w:val="Heading1Char"/>
+          <w:rStyle w:val="Ttulo1Car"/>
           <w:color w:val="4F81BD" w:themeColor="accent1"/>
           <w:sz w:val="26"/>
           <w:szCs w:val="26"/>
@@ -8763,7 +8758,7 @@
     </w:p>
     <w:p>
       <w:pPr>
-        <w:pStyle w:val="Heading2"/>
+        <w:pStyle w:val="Ttulo2"/>
       </w:pPr>
       <w:bookmarkStart w:id="37" w:name="_Toc310357767"/>
       <w:r>
@@ -8841,7 +8836,7 @@
     </w:p>
     <w:p>
       <w:pPr>
-        <w:pStyle w:val="Heading2"/>
+        <w:pStyle w:val="Ttulo2"/>
       </w:pPr>
       <w:bookmarkStart w:id="38" w:name="_Toc310357768"/>
       <w:r>
@@ -8916,7 +8911,7 @@
     </w:p>
     <w:p>
       <w:pPr>
-        <w:pStyle w:val="Heading2"/>
+        <w:pStyle w:val="Ttulo2"/>
       </w:pPr>
       <w:r>
         <w:br w:type="page"/>
@@ -8992,7 +8987,7 @@
     </w:p>
     <w:p>
       <w:pPr>
-        <w:pStyle w:val="Heading2"/>
+        <w:pStyle w:val="Ttulo2"/>
       </w:pPr>
       <w:bookmarkStart w:id="40" w:name="_Toc310357770"/>
       <w:r>
@@ -9065,7 +9060,7 @@
     </w:p>
     <w:p>
       <w:pPr>
-        <w:pStyle w:val="Heading2"/>
+        <w:pStyle w:val="Ttulo2"/>
       </w:pPr>
       <w:bookmarkStart w:id="41" w:name="_Toc310357771"/>
       <w:r>
@@ -9138,7 +9133,7 @@
     </w:p>
     <w:p>
       <w:pPr>
-        <w:pStyle w:val="Heading2"/>
+        <w:pStyle w:val="Ttulo2"/>
       </w:pPr>
       <w:bookmarkStart w:id="42" w:name="_Toc310357772"/>
       <w:r>
@@ -9223,7 +9218,7 @@
       <w:bookmarkStart w:id="43" w:name="_Toc310357773"/>
       <w:r>
         <w:rPr>
-          <w:rStyle w:val="Heading2Char"/>
+          <w:rStyle w:val="Ttulo2Car"/>
         </w:rPr>
         <w:lastRenderedPageBreak/>
         <w:t>112. Modificar Producto</w:t>
@@ -9233,7 +9228,7 @@
     <w:p>
       <w:pPr>
         <w:rPr>
-          <w:rStyle w:val="Heading1Char"/>
+          <w:rStyle w:val="Ttulo1Car"/>
           <w:lang w:eastAsia="es-ES"/>
         </w:rPr>
       </w:pPr>
@@ -9320,13 +9315,13 @@
     <w:p>
       <w:pPr>
         <w:rPr>
-          <w:rStyle w:val="Heading1Char"/>
+          <w:rStyle w:val="Ttulo1Car"/>
           <w:lang w:eastAsia="es-ES"/>
         </w:rPr>
       </w:pPr>
       <w:r>
         <w:rPr>
-          <w:rStyle w:val="Heading1Char"/>
+          <w:rStyle w:val="Ttulo1Car"/>
           <w:lang w:eastAsia="es-ES"/>
         </w:rPr>
         <w:br w:type="page"/>
@@ -9334,7 +9329,7 @@
     </w:p>
     <w:p>
       <w:pPr>
-        <w:pStyle w:val="Heading2"/>
+        <w:pStyle w:val="Ttulo2"/>
       </w:pPr>
       <w:bookmarkStart w:id="44" w:name="_Toc310357774"/>
       <w:r>
@@ -9420,7 +9415,7 @@
     </w:p>
     <w:p>
       <w:pPr>
-        <w:pStyle w:val="Heading2"/>
+        <w:pStyle w:val="Ttulo2"/>
       </w:pPr>
       <w:bookmarkStart w:id="45" w:name="_Toc310357775"/>
       <w:r>
@@ -9517,7 +9512,7 @@
     </w:p>
     <w:p>
       <w:pPr>
-        <w:pStyle w:val="Heading2"/>
+        <w:pStyle w:val="Ttulo2"/>
       </w:pPr>
       <w:bookmarkStart w:id="46" w:name="_Toc310357776"/>
       <w:r>
@@ -9589,7 +9584,7 @@
     </w:p>
     <w:p>
       <w:pPr>
-        <w:pStyle w:val="Heading2"/>
+        <w:pStyle w:val="Ttulo2"/>
       </w:pPr>
       <w:bookmarkStart w:id="47" w:name="_Toc310357777"/>
       <w:r>
@@ -9661,7 +9656,7 @@
     </w:p>
     <w:p>
       <w:pPr>
-        <w:pStyle w:val="Heading2"/>
+        <w:pStyle w:val="Ttulo2"/>
       </w:pPr>
       <w:bookmarkStart w:id="48" w:name="_Toc310357778"/>
       <w:r>
@@ -9733,7 +9728,7 @@
     </w:p>
     <w:p>
       <w:pPr>
-        <w:pStyle w:val="Heading2"/>
+        <w:pStyle w:val="Ttulo2"/>
       </w:pPr>
       <w:bookmarkStart w:id="49" w:name="_Toc310357779"/>
       <w:r>
@@ -9820,7 +9815,7 @@
     <w:p/>
     <w:p>
       <w:pPr>
-        <w:pStyle w:val="Heading2"/>
+        <w:pStyle w:val="Ttulo2"/>
       </w:pPr>
       <w:bookmarkStart w:id="50" w:name="_Toc310357780"/>
       <w:r>
@@ -9914,7 +9909,7 @@
     </w:p>
     <w:p>
       <w:pPr>
-        <w:pStyle w:val="Heading2"/>
+        <w:pStyle w:val="Ttulo2"/>
       </w:pPr>
       <w:bookmarkStart w:id="51" w:name="_Toc310357781"/>
       <w:r>
@@ -10013,7 +10008,7 @@
     </w:p>
     <w:p>
       <w:pPr>
-        <w:pStyle w:val="Heading2"/>
+        <w:pStyle w:val="Ttulo2"/>
       </w:pPr>
       <w:bookmarkStart w:id="52" w:name="_Toc310357782"/>
       <w:r>
@@ -10112,7 +10107,7 @@
     </w:p>
     <w:p>
       <w:pPr>
-        <w:pStyle w:val="Heading2"/>
+        <w:pStyle w:val="Ttulo2"/>
       </w:pPr>
       <w:bookmarkStart w:id="53" w:name="_Toc310357783"/>
       <w:r>
@@ -10206,7 +10201,7 @@
     </w:p>
     <w:p>
       <w:pPr>
-        <w:pStyle w:val="Heading2"/>
+        <w:pStyle w:val="Ttulo2"/>
       </w:pPr>
       <w:bookmarkStart w:id="54" w:name="_Toc310357784"/>
       <w:r>
@@ -10300,7 +10295,7 @@
     </w:p>
     <w:p>
       <w:pPr>
-        <w:pStyle w:val="Heading2"/>
+        <w:pStyle w:val="Ttulo2"/>
       </w:pPr>
       <w:bookmarkStart w:id="55" w:name="_Toc310357785"/>
       <w:r>
@@ -10399,7 +10394,7 @@
     </w:p>
     <w:p>
       <w:pPr>
-        <w:pStyle w:val="Heading2"/>
+        <w:pStyle w:val="Ttulo2"/>
       </w:pPr>
       <w:bookmarkStart w:id="56" w:name="_Toc310357786"/>
       <w:r>
@@ -10485,7 +10480,7 @@
     </w:p>
     <w:p>
       <w:pPr>
-        <w:pStyle w:val="Heading2"/>
+        <w:pStyle w:val="Ttulo2"/>
       </w:pPr>
       <w:bookmarkStart w:id="57" w:name="_Toc310357787"/>
       <w:r>
@@ -10562,7 +10557,7 @@
     </w:p>
     <w:p>
       <w:pPr>
-        <w:pStyle w:val="Heading2"/>
+        <w:pStyle w:val="Ttulo2"/>
       </w:pPr>
       <w:bookmarkStart w:id="58" w:name="_Toc310357788"/>
       <w:r>
@@ -10656,7 +10651,7 @@
     </w:p>
     <w:p>
       <w:pPr>
-        <w:pStyle w:val="Heading2"/>
+        <w:pStyle w:val="Ttulo2"/>
       </w:pPr>
       <w:bookmarkStart w:id="59" w:name="_Toc310357789"/>
       <w:r>
@@ -10750,7 +10745,7 @@
     </w:p>
     <w:p>
       <w:pPr>
-        <w:pStyle w:val="Heading2"/>
+        <w:pStyle w:val="Ttulo2"/>
       </w:pPr>
       <w:r>
         <w:br w:type="page"/>
@@ -10758,7 +10753,7 @@
     </w:p>
     <w:p>
       <w:pPr>
-        <w:pStyle w:val="Heading2"/>
+        <w:pStyle w:val="Ttulo2"/>
       </w:pPr>
       <w:bookmarkStart w:id="60" w:name="_Toc310357790"/>
       <w:r>
@@ -10859,7 +10854,7 @@
     </w:p>
     <w:p>
       <w:pPr>
-        <w:pStyle w:val="Heading2"/>
+        <w:pStyle w:val="Ttulo2"/>
       </w:pPr>
       <w:bookmarkStart w:id="61" w:name="_Toc310357791"/>
       <w:r>
@@ -10955,7 +10950,7 @@
     </w:p>
     <w:p>
       <w:pPr>
-        <w:pStyle w:val="Heading2"/>
+        <w:pStyle w:val="Ttulo2"/>
       </w:pPr>
       <w:bookmarkStart w:id="64" w:name="_Toc310357792"/>
       <w:r>
@@ -11027,7 +11022,7 @@
     </w:p>
     <w:p>
       <w:pPr>
-        <w:pStyle w:val="Heading2"/>
+        <w:pStyle w:val="Ttulo2"/>
       </w:pPr>
       <w:bookmarkStart w:id="65" w:name="_Toc310357793"/>
       <w:r>
@@ -11104,7 +11099,7 @@
     </w:p>
     <w:p>
       <w:pPr>
-        <w:pStyle w:val="Heading2"/>
+        <w:pStyle w:val="Ttulo2"/>
       </w:pPr>
       <w:bookmarkStart w:id="66" w:name="_Toc310357794"/>
       <w:r>
@@ -11176,7 +11171,7 @@
     </w:p>
     <w:p>
       <w:pPr>
-        <w:pStyle w:val="Heading2"/>
+        <w:pStyle w:val="Ttulo2"/>
       </w:pPr>
       <w:bookmarkStart w:id="67" w:name="_Toc310357795"/>
       <w:r>
@@ -11285,7 +11280,7 @@
     </w:p>
     <w:p>
       <w:pPr>
-        <w:pStyle w:val="Heading2"/>
+        <w:pStyle w:val="Ttulo2"/>
       </w:pPr>
       <w:bookmarkStart w:id="68" w:name="_Toc310357796"/>
       <w:r>
@@ -11358,7 +11353,7 @@
     </w:p>
     <w:p>
       <w:pPr>
-        <w:pStyle w:val="Heading2"/>
+        <w:pStyle w:val="Ttulo2"/>
       </w:pPr>
       <w:bookmarkStart w:id="69" w:name="_Toc310357797"/>
       <w:r>
@@ -11444,7 +11439,7 @@
     </w:p>
     <w:p>
       <w:pPr>
-        <w:pStyle w:val="Heading2"/>
+        <w:pStyle w:val="Ttulo2"/>
       </w:pPr>
       <w:bookmarkStart w:id="70" w:name="_Toc310357798"/>
       <w:r>
@@ -11538,7 +11533,7 @@
     </w:p>
     <w:p>
       <w:pPr>
-        <w:pStyle w:val="Heading2"/>
+        <w:pStyle w:val="Ttulo2"/>
       </w:pPr>
       <w:bookmarkStart w:id="71" w:name="_Toc310357799"/>
       <w:r>
@@ -11643,7 +11638,7 @@
     </w:p>
     <w:p>
       <w:pPr>
-        <w:pStyle w:val="Heading2"/>
+        <w:pStyle w:val="Ttulo2"/>
       </w:pPr>
       <w:bookmarkStart w:id="72" w:name="_Toc310357800"/>
       <w:r>
@@ -11728,7 +11723,7 @@
     </w:p>
     <w:p>
       <w:pPr>
-        <w:pStyle w:val="Heading2"/>
+        <w:pStyle w:val="Ttulo2"/>
       </w:pPr>
       <w:bookmarkStart w:id="73" w:name="_Toc310357801"/>
       <w:r>
@@ -11835,7 +11830,7 @@
     </w:p>
     <w:p>
       <w:pPr>
-        <w:pStyle w:val="Heading2"/>
+        <w:pStyle w:val="Ttulo2"/>
       </w:pPr>
       <w:bookmarkStart w:id="74" w:name="_Toc310357802"/>
       <w:r>
@@ -11920,7 +11915,7 @@
     </w:p>
     <w:p>
       <w:pPr>
-        <w:pStyle w:val="Heading2"/>
+        <w:pStyle w:val="Ttulo2"/>
       </w:pPr>
       <w:bookmarkStart w:id="75" w:name="_Toc310357803"/>
       <w:r>
@@ -12001,7 +11996,7 @@
     </w:p>
     <w:p>
       <w:pPr>
-        <w:pStyle w:val="Heading1"/>
+        <w:pStyle w:val="Ttulo1"/>
       </w:pPr>
       <w:bookmarkStart w:id="76" w:name="_Toc310357804"/>
       <w:r>
@@ -12180,7 +12175,7 @@
         </w:tcPr>
         <w:p>
           <w:pPr>
-            <w:pStyle w:val="Footer"/>
+            <w:pStyle w:val="Piedepgina"/>
             <w:rPr>
               <w:rFonts w:ascii="Arial" w:hAnsi="Arial" w:cs="Arial"/>
               <w:sz w:val="18"/>
@@ -12200,7 +12195,7 @@
         </w:p>
         <w:p>
           <w:pPr>
-            <w:pStyle w:val="Footer"/>
+            <w:pStyle w:val="Piedepgina"/>
             <w:rPr>
               <w:rFonts w:ascii="Arial" w:hAnsi="Arial" w:cs="Arial"/>
               <w:sz w:val="18"/>
@@ -12216,7 +12211,7 @@
         </w:tcPr>
         <w:p>
           <w:pPr>
-            <w:pStyle w:val="Footer"/>
+            <w:pStyle w:val="Piedepgina"/>
             <w:jc w:val="right"/>
             <w:rPr>
               <w:rFonts w:ascii="Arial" w:hAnsi="Arial" w:cs="Arial"/>
@@ -12264,7 +12259,7 @@
               <w:sz w:val="18"/>
               <w:szCs w:val="18"/>
             </w:rPr>
-            <w:t>1</w:t>
+            <w:t>65</w:t>
           </w:r>
           <w:r>
             <w:rPr>
@@ -12314,7 +12309,7 @@
               <w:sz w:val="18"/>
               <w:szCs w:val="18"/>
             </w:rPr>
-            <w:t>68</w:t>
+            <w:t>67</w:t>
           </w:r>
           <w:r>
             <w:rPr>
@@ -12330,7 +12325,7 @@
   </w:tbl>
   <w:p>
     <w:pPr>
-      <w:pStyle w:val="Footer"/>
+      <w:pStyle w:val="Piedepgina"/>
     </w:pPr>
   </w:p>
 </w:ftr>
@@ -12363,7 +12358,7 @@
         </w:tcPr>
         <w:p>
           <w:pPr>
-            <w:pStyle w:val="Footer"/>
+            <w:pStyle w:val="Piedepgina"/>
             <w:rPr>
               <w:rFonts w:ascii="Arial" w:hAnsi="Arial" w:cs="Arial"/>
               <w:sz w:val="18"/>
@@ -12379,7 +12374,7 @@
         </w:tcPr>
         <w:p>
           <w:pPr>
-            <w:pStyle w:val="Footer"/>
+            <w:pStyle w:val="Piedepgina"/>
             <w:jc w:val="right"/>
             <w:rPr>
               <w:rFonts w:ascii="Arial" w:hAnsi="Arial" w:cs="Arial"/>
@@ -12393,13 +12388,13 @@
   </w:tbl>
   <w:p>
     <w:pPr>
-      <w:pStyle w:val="Footer"/>
+      <w:pStyle w:val="Piedepgina"/>
       <w:jc w:val="right"/>
     </w:pPr>
   </w:p>
   <w:p>
     <w:pPr>
-      <w:pStyle w:val="Footer"/>
+      <w:pStyle w:val="Piedepgina"/>
       <w:tabs>
         <w:tab w:val="clear" w:pos="4252"/>
         <w:tab w:val="clear" w:pos="8504"/>
@@ -12442,7 +12437,7 @@
 <w:hdr xmlns:wpc="http://schemas.microsoft.com/office/word/2010/wordprocessingCanvas" xmlns:mc="http://schemas.openxmlformats.org/markup-compatibility/2006" xmlns:o="urn:schemas-microsoft-com:office:office" xmlns:r="http://schemas.openxmlformats.org/officeDocument/2006/relationships" xmlns:m="http://schemas.openxmlformats.org/officeDocument/2006/math" xmlns:v="urn:schemas-microsoft-com:vml" xmlns:wp14="http://schemas.microsoft.com/office/word/2010/wordprocessingDrawing" xmlns:wp="http://schemas.openxmlformats.org/drawingml/2006/wordprocessingDrawing" xmlns:w10="urn:schemas-microsoft-com:office:word" xmlns:w="http://schemas.openxmlformats.org/wordprocessingml/2006/main" xmlns:w14="http://schemas.microsoft.com/office/word/2010/wordml" xmlns:wpg="http://schemas.microsoft.com/office/word/2010/wordprocessingGroup" xmlns:wpi="http://schemas.microsoft.com/office/word/2010/wordprocessingInk" xmlns:wne="http://schemas.microsoft.com/office/word/2006/wordml" xmlns:wps="http://schemas.microsoft.com/office/word/2010/wordprocessingShape" mc:Ignorable="w14 wp14">
   <w:p>
     <w:pPr>
-      <w:pStyle w:val="Header"/>
+      <w:pStyle w:val="Encabezado"/>
       <w:rPr>
         <w:sz w:val="18"/>
         <w:szCs w:val="18"/>
@@ -12451,7 +12446,7 @@
   </w:p>
   <w:tbl>
     <w:tblPr>
-      <w:tblStyle w:val="TableGrid"/>
+      <w:tblStyle w:val="Tablaconcuadrcula"/>
       <w:tblW w:w="9482" w:type="dxa"/>
       <w:tblInd w:w="-459" w:type="dxa"/>
       <w:tblBorders>
@@ -12478,7 +12473,7 @@
         </w:tcPr>
         <w:p>
           <w:pPr>
-            <w:pStyle w:val="Header"/>
+            <w:pStyle w:val="Encabezado"/>
             <w:rPr>
               <w:szCs w:val="16"/>
             </w:rPr>
@@ -12497,7 +12492,7 @@
         </w:tcPr>
         <w:p>
           <w:pPr>
-            <w:pStyle w:val="Header"/>
+            <w:pStyle w:val="Encabezado"/>
             <w:rPr>
               <w:szCs w:val="16"/>
             </w:rPr>
@@ -12510,7 +12505,7 @@
         </w:tcPr>
         <w:p>
           <w:pPr>
-            <w:pStyle w:val="Header"/>
+            <w:pStyle w:val="Encabezado"/>
             <w:rPr>
               <w:szCs w:val="16"/>
             </w:rPr>
@@ -12534,7 +12529,7 @@
         </w:tcPr>
         <w:p>
           <w:pPr>
-            <w:pStyle w:val="Header"/>
+            <w:pStyle w:val="Encabezado"/>
             <w:rPr>
               <w:szCs w:val="16"/>
             </w:rPr>
@@ -12553,7 +12548,7 @@
         </w:tcPr>
         <w:p>
           <w:pPr>
-            <w:pStyle w:val="Header"/>
+            <w:pStyle w:val="Encabezado"/>
             <w:rPr>
               <w:szCs w:val="16"/>
             </w:rPr>
@@ -12578,7 +12573,7 @@
         </w:tcPr>
         <w:p>
           <w:pPr>
-            <w:pStyle w:val="Header"/>
+            <w:pStyle w:val="Encabezado"/>
             <w:rPr>
               <w:szCs w:val="16"/>
             </w:rPr>
@@ -12630,12 +12625,12 @@
   </w:tbl>
   <w:p>
     <w:pPr>
-      <w:pStyle w:val="Header"/>
+      <w:pStyle w:val="Encabezado"/>
     </w:pPr>
   </w:p>
   <w:p>
     <w:pPr>
-      <w:pStyle w:val="Header"/>
+      <w:pStyle w:val="Encabezado"/>
     </w:pPr>
   </w:p>
 </w:hdr>
@@ -12645,12 +12640,12 @@
 <w:hdr xmlns:wpc="http://schemas.microsoft.com/office/word/2010/wordprocessingCanvas" xmlns:mc="http://schemas.openxmlformats.org/markup-compatibility/2006" xmlns:o="urn:schemas-microsoft-com:office:office" xmlns:r="http://schemas.openxmlformats.org/officeDocument/2006/relationships" xmlns:m="http://schemas.openxmlformats.org/officeDocument/2006/math" xmlns:v="urn:schemas-microsoft-com:vml" xmlns:wp14="http://schemas.microsoft.com/office/word/2010/wordprocessingDrawing" xmlns:wp="http://schemas.openxmlformats.org/drawingml/2006/wordprocessingDrawing" xmlns:w10="urn:schemas-microsoft-com:office:word" xmlns:w="http://schemas.openxmlformats.org/wordprocessingml/2006/main" xmlns:w14="http://schemas.microsoft.com/office/word/2010/wordml" xmlns:wpg="http://schemas.microsoft.com/office/word/2010/wordprocessingGroup" xmlns:wpi="http://schemas.microsoft.com/office/word/2010/wordprocessingInk" xmlns:wne="http://schemas.microsoft.com/office/word/2006/wordml" xmlns:wps="http://schemas.microsoft.com/office/word/2010/wordprocessingShape" mc:Ignorable="w14 wp14">
   <w:p>
     <w:pPr>
-      <w:pStyle w:val="Header"/>
+      <w:pStyle w:val="Encabezado"/>
     </w:pPr>
   </w:p>
   <w:p>
     <w:pPr>
-      <w:pStyle w:val="Header"/>
+      <w:pStyle w:val="Encabezado"/>
     </w:pPr>
   </w:p>
 </w:hdr>
@@ -14061,11 +14056,11 @@
     <w:qFormat/>
     <w:rsid w:val="008D3BE6"/>
   </w:style>
-  <w:style w:type="paragraph" w:styleId="Heading1">
+  <w:style w:type="paragraph" w:styleId="Ttulo1">
     <w:name w:val="heading 1"/>
     <w:basedOn w:val="Normal"/>
     <w:next w:val="Normal"/>
-    <w:link w:val="Heading1Char"/>
+    <w:link w:val="Ttulo1Car"/>
     <w:uiPriority w:val="9"/>
     <w:qFormat/>
     <w:rsid w:val="00A97225"/>
@@ -14084,11 +14079,11 @@
       <w:szCs w:val="28"/>
     </w:rPr>
   </w:style>
-  <w:style w:type="paragraph" w:styleId="Heading2">
+  <w:style w:type="paragraph" w:styleId="Ttulo2">
     <w:name w:val="heading 2"/>
     <w:basedOn w:val="Normal"/>
     <w:next w:val="Normal"/>
-    <w:link w:val="Heading2Char"/>
+    <w:link w:val="Ttulo2Car"/>
     <w:uiPriority w:val="9"/>
     <w:unhideWhenUsed/>
     <w:qFormat/>
@@ -14108,11 +14103,11 @@
       <w:szCs w:val="26"/>
     </w:rPr>
   </w:style>
-  <w:style w:type="paragraph" w:styleId="Heading3">
+  <w:style w:type="paragraph" w:styleId="Ttulo3">
     <w:name w:val="heading 3"/>
     <w:basedOn w:val="Normal"/>
     <w:next w:val="Normal"/>
-    <w:link w:val="Heading3Char"/>
+    <w:link w:val="Ttulo3Car"/>
     <w:uiPriority w:val="9"/>
     <w:unhideWhenUsed/>
     <w:qFormat/>
@@ -14130,13 +14125,13 @@
       <w:color w:val="4F81BD" w:themeColor="accent1"/>
     </w:rPr>
   </w:style>
-  <w:style w:type="character" w:default="1" w:styleId="DefaultParagraphFont">
+  <w:style w:type="character" w:default="1" w:styleId="Fuentedeprrafopredeter">
     <w:name w:val="Default Paragraph Font"/>
     <w:uiPriority w:val="1"/>
     <w:semiHidden/>
     <w:unhideWhenUsed/>
   </w:style>
-  <w:style w:type="table" w:default="1" w:styleId="TableNormal">
+  <w:style w:type="table" w:default="1" w:styleId="Tablanormal">
     <w:name w:val="Normal Table"/>
     <w:uiPriority w:val="99"/>
     <w:semiHidden/>
@@ -14151,15 +14146,15 @@
       </w:tblCellMar>
     </w:tblPr>
   </w:style>
-  <w:style w:type="numbering" w:default="1" w:styleId="NoList">
+  <w:style w:type="numbering" w:default="1" w:styleId="Sinlista">
     <w:name w:val="No List"/>
     <w:uiPriority w:val="99"/>
     <w:semiHidden/>
     <w:unhideWhenUsed/>
   </w:style>
-  <w:style w:type="table" w:styleId="TableGrid">
+  <w:style w:type="table" w:styleId="Tablaconcuadrcula">
     <w:name w:val="Table Grid"/>
-    <w:basedOn w:val="TableNormal"/>
+    <w:basedOn w:val="Tablanormal"/>
     <w:uiPriority w:val="59"/>
     <w:rsid w:val="00537CD3"/>
     <w:pPr>
@@ -14186,7 +14181,7 @@
       </w:tblCellMar>
     </w:tblPr>
   </w:style>
-  <w:style w:type="paragraph" w:styleId="ListParagraph">
+  <w:style w:type="paragraph" w:styleId="Prrafodelista">
     <w:name w:val="List Paragraph"/>
     <w:basedOn w:val="Normal"/>
     <w:uiPriority w:val="34"/>
@@ -14200,9 +14195,9 @@
       <w:lang w:val="es-AR"/>
     </w:rPr>
   </w:style>
-  <w:style w:type="paragraph" w:styleId="NoSpacing">
+  <w:style w:type="paragraph" w:styleId="Sinespaciado">
     <w:name w:val="No Spacing"/>
-    <w:link w:val="NoSpacingChar"/>
+    <w:link w:val="SinespaciadoCar"/>
     <w:uiPriority w:val="1"/>
     <w:qFormat/>
     <w:rsid w:val="00A97225"/>
@@ -14213,20 +14208,20 @@
       <w:rFonts w:eastAsiaTheme="minorEastAsia"/>
     </w:rPr>
   </w:style>
-  <w:style w:type="character" w:customStyle="1" w:styleId="NoSpacingChar">
-    <w:name w:val="No Spacing Char"/>
-    <w:basedOn w:val="DefaultParagraphFont"/>
-    <w:link w:val="NoSpacing"/>
+  <w:style w:type="character" w:customStyle="1" w:styleId="SinespaciadoCar">
+    <w:name w:val="Sin espaciado Car"/>
+    <w:basedOn w:val="Fuentedeprrafopredeter"/>
+    <w:link w:val="Sinespaciado"/>
     <w:uiPriority w:val="1"/>
     <w:rsid w:val="00A97225"/>
     <w:rPr>
       <w:rFonts w:eastAsiaTheme="minorEastAsia"/>
     </w:rPr>
   </w:style>
-  <w:style w:type="paragraph" w:styleId="BalloonText">
+  <w:style w:type="paragraph" w:styleId="Textodeglobo">
     <w:name w:val="Balloon Text"/>
     <w:basedOn w:val="Normal"/>
-    <w:link w:val="BalloonTextChar"/>
+    <w:link w:val="TextodegloboCar"/>
     <w:uiPriority w:val="99"/>
     <w:semiHidden/>
     <w:unhideWhenUsed/>
@@ -14240,10 +14235,10 @@
       <w:szCs w:val="16"/>
     </w:rPr>
   </w:style>
-  <w:style w:type="character" w:customStyle="1" w:styleId="BalloonTextChar">
-    <w:name w:val="Balloon Text Char"/>
-    <w:basedOn w:val="DefaultParagraphFont"/>
-    <w:link w:val="BalloonText"/>
+  <w:style w:type="character" w:customStyle="1" w:styleId="TextodegloboCar">
+    <w:name w:val="Texto de globo Car"/>
+    <w:basedOn w:val="Fuentedeprrafopredeter"/>
+    <w:link w:val="Textodeglobo"/>
     <w:uiPriority w:val="99"/>
     <w:semiHidden/>
     <w:rsid w:val="00A97225"/>
@@ -14253,10 +14248,10 @@
       <w:szCs w:val="16"/>
     </w:rPr>
   </w:style>
-  <w:style w:type="character" w:customStyle="1" w:styleId="Heading1Char">
-    <w:name w:val="Heading 1 Char"/>
-    <w:basedOn w:val="DefaultParagraphFont"/>
-    <w:link w:val="Heading1"/>
+  <w:style w:type="character" w:customStyle="1" w:styleId="Ttulo1Car">
+    <w:name w:val="Título 1 Car"/>
+    <w:basedOn w:val="Fuentedeprrafopredeter"/>
+    <w:link w:val="Ttulo1"/>
     <w:uiPriority w:val="9"/>
     <w:rsid w:val="00A97225"/>
     <w:rPr>
@@ -14268,9 +14263,9 @@
       <w:szCs w:val="28"/>
     </w:rPr>
   </w:style>
-  <w:style w:type="paragraph" w:styleId="TOCHeading">
+  <w:style w:type="paragraph" w:styleId="TtulodeTDC">
     <w:name w:val="TOC Heading"/>
-    <w:basedOn w:val="Heading1"/>
+    <w:basedOn w:val="Ttulo1"/>
     <w:next w:val="Normal"/>
     <w:uiPriority w:val="39"/>
     <w:semiHidden/>
@@ -14281,9 +14276,9 @@
       <w:outlineLvl w:val="9"/>
     </w:pPr>
   </w:style>
-  <w:style w:type="table" w:styleId="LightList-Accent1">
+  <w:style w:type="table" w:styleId="Listaclara-nfasis1">
     <w:name w:val="Light List Accent 1"/>
-    <w:basedOn w:val="TableNormal"/>
+    <w:basedOn w:val="Tablanormal"/>
     <w:uiPriority w:val="61"/>
     <w:rsid w:val="00A97225"/>
     <w:pPr>
@@ -14379,9 +14374,9 @@
       </w:tcPr>
     </w:tblStylePr>
   </w:style>
-  <w:style w:type="table" w:styleId="LightList-Accent5">
+  <w:style w:type="table" w:styleId="Listaclara-nfasis5">
     <w:name w:val="Light List Accent 5"/>
-    <w:basedOn w:val="TableNormal"/>
+    <w:basedOn w:val="Tablanormal"/>
     <w:uiPriority w:val="61"/>
     <w:rsid w:val="002A7CF0"/>
     <w:pPr>
@@ -14475,11 +14470,11 @@
       </w:tcPr>
     </w:tblStylePr>
   </w:style>
-  <w:style w:type="paragraph" w:styleId="Subtitle">
+  <w:style w:type="paragraph" w:styleId="Subttulo">
     <w:name w:val="Subtitle"/>
     <w:basedOn w:val="Normal"/>
     <w:next w:val="Normal"/>
-    <w:link w:val="SubtitleChar"/>
+    <w:link w:val="SubttuloCar"/>
     <w:uiPriority w:val="11"/>
     <w:qFormat/>
     <w:rsid w:val="002A7CF0"/>
@@ -14501,10 +14496,10 @@
       <w:lang w:bidi="en-US"/>
     </w:rPr>
   </w:style>
-  <w:style w:type="character" w:customStyle="1" w:styleId="SubtitleChar">
-    <w:name w:val="Subtitle Char"/>
-    <w:basedOn w:val="DefaultParagraphFont"/>
-    <w:link w:val="Subtitle"/>
+  <w:style w:type="character" w:customStyle="1" w:styleId="SubttuloCar">
+    <w:name w:val="Subtítulo Car"/>
+    <w:basedOn w:val="Fuentedeprrafopredeter"/>
+    <w:link w:val="Subttulo"/>
     <w:uiPriority w:val="11"/>
     <w:rsid w:val="002A7CF0"/>
     <w:rPr>
@@ -14518,9 +14513,9 @@
       <w:lang w:bidi="en-US"/>
     </w:rPr>
   </w:style>
-  <w:style w:type="character" w:styleId="IntenseEmphasis">
+  <w:style w:type="character" w:styleId="nfasisintenso">
     <w:name w:val="Intense Emphasis"/>
-    <w:basedOn w:val="DefaultParagraphFont"/>
+    <w:basedOn w:val="Fuentedeprrafopredeter"/>
     <w:uiPriority w:val="21"/>
     <w:qFormat/>
     <w:rsid w:val="002A7CF0"/>
@@ -14533,7 +14528,7 @@
       <w:u w:val="none"/>
     </w:rPr>
   </w:style>
-  <w:style w:type="paragraph" w:styleId="TOC1">
+  <w:style w:type="paragraph" w:styleId="TDC1">
     <w:name w:val="toc 1"/>
     <w:basedOn w:val="Normal"/>
     <w:next w:val="Normal"/>
@@ -14545,9 +14540,9 @@
       <w:spacing w:after="100"/>
     </w:pPr>
   </w:style>
-  <w:style w:type="character" w:styleId="Hyperlink">
+  <w:style w:type="character" w:styleId="Hipervnculo">
     <w:name w:val="Hyperlink"/>
-    <w:basedOn w:val="DefaultParagraphFont"/>
+    <w:basedOn w:val="Fuentedeprrafopredeter"/>
     <w:uiPriority w:val="99"/>
     <w:unhideWhenUsed/>
     <w:rsid w:val="002A7CF0"/>
@@ -14556,10 +14551,10 @@
       <w:u w:val="single"/>
     </w:rPr>
   </w:style>
-  <w:style w:type="paragraph" w:styleId="Header">
+  <w:style w:type="paragraph" w:styleId="Encabezado">
     <w:name w:val="header"/>
     <w:basedOn w:val="Normal"/>
-    <w:link w:val="HeaderChar"/>
+    <w:link w:val="EncabezadoCar"/>
     <w:unhideWhenUsed/>
     <w:rsid w:val="00740C3F"/>
     <w:pPr>
@@ -14570,16 +14565,16 @@
       <w:spacing w:after="0" w:line="240" w:lineRule="auto"/>
     </w:pPr>
   </w:style>
-  <w:style w:type="character" w:customStyle="1" w:styleId="HeaderChar">
-    <w:name w:val="Header Char"/>
-    <w:basedOn w:val="DefaultParagraphFont"/>
-    <w:link w:val="Header"/>
+  <w:style w:type="character" w:customStyle="1" w:styleId="EncabezadoCar">
+    <w:name w:val="Encabezado Car"/>
+    <w:basedOn w:val="Fuentedeprrafopredeter"/>
+    <w:link w:val="Encabezado"/>
     <w:rsid w:val="00740C3F"/>
   </w:style>
-  <w:style w:type="paragraph" w:styleId="Footer">
+  <w:style w:type="paragraph" w:styleId="Piedepgina">
     <w:name w:val="footer"/>
     <w:basedOn w:val="Normal"/>
-    <w:link w:val="FooterChar"/>
+    <w:link w:val="PiedepginaCar"/>
     <w:unhideWhenUsed/>
     <w:rsid w:val="00740C3F"/>
     <w:pPr>
@@ -14590,22 +14585,22 @@
       <w:spacing w:after="0" w:line="240" w:lineRule="auto"/>
     </w:pPr>
   </w:style>
-  <w:style w:type="character" w:customStyle="1" w:styleId="FooterChar">
-    <w:name w:val="Footer Char"/>
-    <w:basedOn w:val="DefaultParagraphFont"/>
-    <w:link w:val="Footer"/>
+  <w:style w:type="character" w:customStyle="1" w:styleId="PiedepginaCar">
+    <w:name w:val="Pie de página Car"/>
+    <w:basedOn w:val="Fuentedeprrafopredeter"/>
+    <w:link w:val="Piedepgina"/>
     <w:uiPriority w:val="99"/>
     <w:rsid w:val="00740C3F"/>
   </w:style>
-  <w:style w:type="character" w:styleId="PageNumber">
+  <w:style w:type="character" w:styleId="Nmerodepgina">
     <w:name w:val="page number"/>
-    <w:basedOn w:val="DefaultParagraphFont"/>
+    <w:basedOn w:val="Fuentedeprrafopredeter"/>
     <w:rsid w:val="00740C3F"/>
   </w:style>
-  <w:style w:type="character" w:customStyle="1" w:styleId="Heading2Char">
-    <w:name w:val="Heading 2 Char"/>
-    <w:basedOn w:val="DefaultParagraphFont"/>
-    <w:link w:val="Heading2"/>
+  <w:style w:type="character" w:customStyle="1" w:styleId="Ttulo2Car">
+    <w:name w:val="Título 2 Car"/>
+    <w:basedOn w:val="Fuentedeprrafopredeter"/>
+    <w:link w:val="Ttulo2"/>
     <w:uiPriority w:val="9"/>
     <w:rsid w:val="008B7581"/>
     <w:rPr>
@@ -14617,7 +14612,7 @@
       <w:szCs w:val="26"/>
     </w:rPr>
   </w:style>
-  <w:style w:type="paragraph" w:styleId="TOC2">
+  <w:style w:type="paragraph" w:styleId="TDC2">
     <w:name w:val="toc 2"/>
     <w:basedOn w:val="Normal"/>
     <w:next w:val="Normal"/>
@@ -14630,10 +14625,10 @@
       <w:ind w:left="220"/>
     </w:pPr>
   </w:style>
-  <w:style w:type="character" w:customStyle="1" w:styleId="Heading3Char">
-    <w:name w:val="Heading 3 Char"/>
-    <w:basedOn w:val="DefaultParagraphFont"/>
-    <w:link w:val="Heading3"/>
+  <w:style w:type="character" w:customStyle="1" w:styleId="Ttulo3Car">
+    <w:name w:val="Título 3 Car"/>
+    <w:basedOn w:val="Fuentedeprrafopredeter"/>
+    <w:link w:val="Ttulo3"/>
     <w:uiPriority w:val="9"/>
     <w:rsid w:val="00DF13C0"/>
     <w:rPr>
@@ -14810,11 +14805,11 @@
     <w:qFormat/>
     <w:rsid w:val="008D3BE6"/>
   </w:style>
-  <w:style w:type="paragraph" w:styleId="Heading1">
+  <w:style w:type="paragraph" w:styleId="Ttulo1">
     <w:name w:val="heading 1"/>
     <w:basedOn w:val="Normal"/>
     <w:next w:val="Normal"/>
-    <w:link w:val="Heading1Char"/>
+    <w:link w:val="Ttulo1Car"/>
     <w:uiPriority w:val="9"/>
     <w:qFormat/>
     <w:rsid w:val="00A97225"/>
@@ -14833,11 +14828,11 @@
       <w:szCs w:val="28"/>
     </w:rPr>
   </w:style>
-  <w:style w:type="paragraph" w:styleId="Heading2">
+  <w:style w:type="paragraph" w:styleId="Ttulo2">
     <w:name w:val="heading 2"/>
     <w:basedOn w:val="Normal"/>
     <w:next w:val="Normal"/>
-    <w:link w:val="Heading2Char"/>
+    <w:link w:val="Ttulo2Car"/>
     <w:uiPriority w:val="9"/>
     <w:unhideWhenUsed/>
     <w:qFormat/>
@@ -14857,11 +14852,11 @@
       <w:szCs w:val="26"/>
     </w:rPr>
   </w:style>
-  <w:style w:type="paragraph" w:styleId="Heading3">
+  <w:style w:type="paragraph" w:styleId="Ttulo3">
     <w:name w:val="heading 3"/>
     <w:basedOn w:val="Normal"/>
     <w:next w:val="Normal"/>
-    <w:link w:val="Heading3Char"/>
+    <w:link w:val="Ttulo3Car"/>
     <w:uiPriority w:val="9"/>
     <w:unhideWhenUsed/>
     <w:qFormat/>
@@ -14879,13 +14874,13 @@
       <w:color w:val="4F81BD" w:themeColor="accent1"/>
     </w:rPr>
   </w:style>
-  <w:style w:type="character" w:default="1" w:styleId="DefaultParagraphFont">
+  <w:style w:type="character" w:default="1" w:styleId="Fuentedeprrafopredeter">
     <w:name w:val="Default Paragraph Font"/>
     <w:uiPriority w:val="1"/>
     <w:semiHidden/>
     <w:unhideWhenUsed/>
   </w:style>
-  <w:style w:type="table" w:default="1" w:styleId="TableNormal">
+  <w:style w:type="table" w:default="1" w:styleId="Tablanormal">
     <w:name w:val="Normal Table"/>
     <w:uiPriority w:val="99"/>
     <w:semiHidden/>
@@ -14900,15 +14895,15 @@
       </w:tblCellMar>
     </w:tblPr>
   </w:style>
-  <w:style w:type="numbering" w:default="1" w:styleId="NoList">
+  <w:style w:type="numbering" w:default="1" w:styleId="Sinlista">
     <w:name w:val="No List"/>
     <w:uiPriority w:val="99"/>
     <w:semiHidden/>
     <w:unhideWhenUsed/>
   </w:style>
-  <w:style w:type="table" w:styleId="TableGrid">
+  <w:style w:type="table" w:styleId="Tablaconcuadrcula">
     <w:name w:val="Table Grid"/>
-    <w:basedOn w:val="TableNormal"/>
+    <w:basedOn w:val="Tablanormal"/>
     <w:uiPriority w:val="59"/>
     <w:rsid w:val="00537CD3"/>
     <w:pPr>
@@ -14935,7 +14930,7 @@
       </w:tblCellMar>
     </w:tblPr>
   </w:style>
-  <w:style w:type="paragraph" w:styleId="ListParagraph">
+  <w:style w:type="paragraph" w:styleId="Prrafodelista">
     <w:name w:val="List Paragraph"/>
     <w:basedOn w:val="Normal"/>
     <w:uiPriority w:val="34"/>
@@ -14949,9 +14944,9 @@
       <w:lang w:val="es-AR"/>
     </w:rPr>
   </w:style>
-  <w:style w:type="paragraph" w:styleId="NoSpacing">
+  <w:style w:type="paragraph" w:styleId="Sinespaciado">
     <w:name w:val="No Spacing"/>
-    <w:link w:val="NoSpacingChar"/>
+    <w:link w:val="SinespaciadoCar"/>
     <w:uiPriority w:val="1"/>
     <w:qFormat/>
     <w:rsid w:val="00A97225"/>
@@ -14962,20 +14957,20 @@
       <w:rFonts w:eastAsiaTheme="minorEastAsia"/>
     </w:rPr>
   </w:style>
-  <w:style w:type="character" w:customStyle="1" w:styleId="NoSpacingChar">
-    <w:name w:val="No Spacing Char"/>
-    <w:basedOn w:val="DefaultParagraphFont"/>
-    <w:link w:val="NoSpacing"/>
+  <w:style w:type="character" w:customStyle="1" w:styleId="SinespaciadoCar">
+    <w:name w:val="Sin espaciado Car"/>
+    <w:basedOn w:val="Fuentedeprrafopredeter"/>
+    <w:link w:val="Sinespaciado"/>
     <w:uiPriority w:val="1"/>
     <w:rsid w:val="00A97225"/>
     <w:rPr>
       <w:rFonts w:eastAsiaTheme="minorEastAsia"/>
     </w:rPr>
   </w:style>
-  <w:style w:type="paragraph" w:styleId="BalloonText">
+  <w:style w:type="paragraph" w:styleId="Textodeglobo">
     <w:name w:val="Balloon Text"/>
     <w:basedOn w:val="Normal"/>
-    <w:link w:val="BalloonTextChar"/>
+    <w:link w:val="TextodegloboCar"/>
     <w:uiPriority w:val="99"/>
     <w:semiHidden/>
     <w:unhideWhenUsed/>
@@ -14989,10 +14984,10 @@
       <w:szCs w:val="16"/>
     </w:rPr>
   </w:style>
-  <w:style w:type="character" w:customStyle="1" w:styleId="BalloonTextChar">
-    <w:name w:val="Balloon Text Char"/>
-    <w:basedOn w:val="DefaultParagraphFont"/>
-    <w:link w:val="BalloonText"/>
+  <w:style w:type="character" w:customStyle="1" w:styleId="TextodegloboCar">
+    <w:name w:val="Texto de globo Car"/>
+    <w:basedOn w:val="Fuentedeprrafopredeter"/>
+    <w:link w:val="Textodeglobo"/>
     <w:uiPriority w:val="99"/>
     <w:semiHidden/>
     <w:rsid w:val="00A97225"/>
@@ -15002,10 +14997,10 @@
       <w:szCs w:val="16"/>
     </w:rPr>
   </w:style>
-  <w:style w:type="character" w:customStyle="1" w:styleId="Heading1Char">
-    <w:name w:val="Heading 1 Char"/>
-    <w:basedOn w:val="DefaultParagraphFont"/>
-    <w:link w:val="Heading1"/>
+  <w:style w:type="character" w:customStyle="1" w:styleId="Ttulo1Car">
+    <w:name w:val="Título 1 Car"/>
+    <w:basedOn w:val="Fuentedeprrafopredeter"/>
+    <w:link w:val="Ttulo1"/>
     <w:uiPriority w:val="9"/>
     <w:rsid w:val="00A97225"/>
     <w:rPr>
@@ -15017,9 +15012,9 @@
       <w:szCs w:val="28"/>
     </w:rPr>
   </w:style>
-  <w:style w:type="paragraph" w:styleId="TOCHeading">
+  <w:style w:type="paragraph" w:styleId="TtulodeTDC">
     <w:name w:val="TOC Heading"/>
-    <w:basedOn w:val="Heading1"/>
+    <w:basedOn w:val="Ttulo1"/>
     <w:next w:val="Normal"/>
     <w:uiPriority w:val="39"/>
     <w:semiHidden/>
@@ -15030,9 +15025,9 @@
       <w:outlineLvl w:val="9"/>
     </w:pPr>
   </w:style>
-  <w:style w:type="table" w:styleId="LightList-Accent1">
+  <w:style w:type="table" w:styleId="Listaclara-nfasis1">
     <w:name w:val="Light List Accent 1"/>
-    <w:basedOn w:val="TableNormal"/>
+    <w:basedOn w:val="Tablanormal"/>
     <w:uiPriority w:val="61"/>
     <w:rsid w:val="00A97225"/>
     <w:pPr>
@@ -15128,9 +15123,9 @@
       </w:tcPr>
     </w:tblStylePr>
   </w:style>
-  <w:style w:type="table" w:styleId="LightList-Accent5">
+  <w:style w:type="table" w:styleId="Listaclara-nfasis5">
     <w:name w:val="Light List Accent 5"/>
-    <w:basedOn w:val="TableNormal"/>
+    <w:basedOn w:val="Tablanormal"/>
     <w:uiPriority w:val="61"/>
     <w:rsid w:val="002A7CF0"/>
     <w:pPr>
@@ -15224,11 +15219,11 @@
       </w:tcPr>
     </w:tblStylePr>
   </w:style>
-  <w:style w:type="paragraph" w:styleId="Subtitle">
+  <w:style w:type="paragraph" w:styleId="Subttulo">
     <w:name w:val="Subtitle"/>
     <w:basedOn w:val="Normal"/>
     <w:next w:val="Normal"/>
-    <w:link w:val="SubtitleChar"/>
+    <w:link w:val="SubttuloCar"/>
     <w:uiPriority w:val="11"/>
     <w:qFormat/>
     <w:rsid w:val="002A7CF0"/>
@@ -15250,10 +15245,10 @@
       <w:lang w:bidi="en-US"/>
     </w:rPr>
   </w:style>
-  <w:style w:type="character" w:customStyle="1" w:styleId="SubtitleChar">
-    <w:name w:val="Subtitle Char"/>
-    <w:basedOn w:val="DefaultParagraphFont"/>
-    <w:link w:val="Subtitle"/>
+  <w:style w:type="character" w:customStyle="1" w:styleId="SubttuloCar">
+    <w:name w:val="Subtítulo Car"/>
+    <w:basedOn w:val="Fuentedeprrafopredeter"/>
+    <w:link w:val="Subttulo"/>
     <w:uiPriority w:val="11"/>
     <w:rsid w:val="002A7CF0"/>
     <w:rPr>
@@ -15267,9 +15262,9 @@
       <w:lang w:bidi="en-US"/>
     </w:rPr>
   </w:style>
-  <w:style w:type="character" w:styleId="IntenseEmphasis">
+  <w:style w:type="character" w:styleId="nfasisintenso">
     <w:name w:val="Intense Emphasis"/>
-    <w:basedOn w:val="DefaultParagraphFont"/>
+    <w:basedOn w:val="Fuentedeprrafopredeter"/>
     <w:uiPriority w:val="21"/>
     <w:qFormat/>
     <w:rsid w:val="002A7CF0"/>
@@ -15282,7 +15277,7 @@
       <w:u w:val="none"/>
     </w:rPr>
   </w:style>
-  <w:style w:type="paragraph" w:styleId="TOC1">
+  <w:style w:type="paragraph" w:styleId="TDC1">
     <w:name w:val="toc 1"/>
     <w:basedOn w:val="Normal"/>
     <w:next w:val="Normal"/>
@@ -15294,9 +15289,9 @@
       <w:spacing w:after="100"/>
     </w:pPr>
   </w:style>
-  <w:style w:type="character" w:styleId="Hyperlink">
+  <w:style w:type="character" w:styleId="Hipervnculo">
     <w:name w:val="Hyperlink"/>
-    <w:basedOn w:val="DefaultParagraphFont"/>
+    <w:basedOn w:val="Fuentedeprrafopredeter"/>
     <w:uiPriority w:val="99"/>
     <w:unhideWhenUsed/>
     <w:rsid w:val="002A7CF0"/>
@@ -15305,10 +15300,10 @@
       <w:u w:val="single"/>
     </w:rPr>
   </w:style>
-  <w:style w:type="paragraph" w:styleId="Header">
+  <w:style w:type="paragraph" w:styleId="Encabezado">
     <w:name w:val="header"/>
     <w:basedOn w:val="Normal"/>
-    <w:link w:val="HeaderChar"/>
+    <w:link w:val="EncabezadoCar"/>
     <w:unhideWhenUsed/>
     <w:rsid w:val="00740C3F"/>
     <w:pPr>
@@ -15319,16 +15314,16 @@
       <w:spacing w:after="0" w:line="240" w:lineRule="auto"/>
     </w:pPr>
   </w:style>
-  <w:style w:type="character" w:customStyle="1" w:styleId="HeaderChar">
-    <w:name w:val="Header Char"/>
-    <w:basedOn w:val="DefaultParagraphFont"/>
-    <w:link w:val="Header"/>
+  <w:style w:type="character" w:customStyle="1" w:styleId="EncabezadoCar">
+    <w:name w:val="Encabezado Car"/>
+    <w:basedOn w:val="Fuentedeprrafopredeter"/>
+    <w:link w:val="Encabezado"/>
     <w:rsid w:val="00740C3F"/>
   </w:style>
-  <w:style w:type="paragraph" w:styleId="Footer">
+  <w:style w:type="paragraph" w:styleId="Piedepgina">
     <w:name w:val="footer"/>
     <w:basedOn w:val="Normal"/>
-    <w:link w:val="FooterChar"/>
+    <w:link w:val="PiedepginaCar"/>
     <w:unhideWhenUsed/>
     <w:rsid w:val="00740C3F"/>
     <w:pPr>
@@ -15339,22 +15334,22 @@
       <w:spacing w:after="0" w:line="240" w:lineRule="auto"/>
     </w:pPr>
   </w:style>
-  <w:style w:type="character" w:customStyle="1" w:styleId="FooterChar">
-    <w:name w:val="Footer Char"/>
-    <w:basedOn w:val="DefaultParagraphFont"/>
-    <w:link w:val="Footer"/>
+  <w:style w:type="character" w:customStyle="1" w:styleId="PiedepginaCar">
+    <w:name w:val="Pie de página Car"/>
+    <w:basedOn w:val="Fuentedeprrafopredeter"/>
+    <w:link w:val="Piedepgina"/>
     <w:uiPriority w:val="99"/>
     <w:rsid w:val="00740C3F"/>
   </w:style>
-  <w:style w:type="character" w:styleId="PageNumber">
+  <w:style w:type="character" w:styleId="Nmerodepgina">
     <w:name w:val="page number"/>
-    <w:basedOn w:val="DefaultParagraphFont"/>
+    <w:basedOn w:val="Fuentedeprrafopredeter"/>
     <w:rsid w:val="00740C3F"/>
   </w:style>
-  <w:style w:type="character" w:customStyle="1" w:styleId="Heading2Char">
-    <w:name w:val="Heading 2 Char"/>
-    <w:basedOn w:val="DefaultParagraphFont"/>
-    <w:link w:val="Heading2"/>
+  <w:style w:type="character" w:customStyle="1" w:styleId="Ttulo2Car">
+    <w:name w:val="Título 2 Car"/>
+    <w:basedOn w:val="Fuentedeprrafopredeter"/>
+    <w:link w:val="Ttulo2"/>
     <w:uiPriority w:val="9"/>
     <w:rsid w:val="008B7581"/>
     <w:rPr>
@@ -15366,7 +15361,7 @@
       <w:szCs w:val="26"/>
     </w:rPr>
   </w:style>
-  <w:style w:type="paragraph" w:styleId="TOC2">
+  <w:style w:type="paragraph" w:styleId="TDC2">
     <w:name w:val="toc 2"/>
     <w:basedOn w:val="Normal"/>
     <w:next w:val="Normal"/>
@@ -15379,10 +15374,10 @@
       <w:ind w:left="220"/>
     </w:pPr>
   </w:style>
-  <w:style w:type="character" w:customStyle="1" w:styleId="Heading3Char">
-    <w:name w:val="Heading 3 Char"/>
-    <w:basedOn w:val="DefaultParagraphFont"/>
-    <w:link w:val="Heading3"/>
+  <w:style w:type="character" w:customStyle="1" w:styleId="Ttulo3Car">
+    <w:name w:val="Título 3 Car"/>
+    <w:basedOn w:val="Fuentedeprrafopredeter"/>
+    <w:link w:val="Ttulo3"/>
     <w:uiPriority w:val="9"/>
     <w:rsid w:val="00DF13C0"/>
     <w:rPr>
@@ -15704,7 +15699,7 @@
 </file>
 
 <file path=customXml/itemProps2.xml><?xml version="1.0" encoding="utf-8"?>
-<ds:datastoreItem xmlns:ds="http://schemas.openxmlformats.org/officeDocument/2006/customXml" ds:itemID="{00320561-383B-40A5-A380-0D62B3466156}">
+<ds:datastoreItem xmlns:ds="http://schemas.openxmlformats.org/officeDocument/2006/customXml" ds:itemID="{D9748AA2-B96E-4E40-B935-C32AAE451B59}">
   <ds:schemaRefs>
     <ds:schemaRef ds:uri="http://schemas.openxmlformats.org/officeDocument/2006/bibliography"/>
   </ds:schemaRefs>

</xml_diff>